<commit_message>
added a few tweeks for most recent draft
</commit_message>
<xml_diff>
--- a/MSc project proposal(4)1.docx
+++ b/MSc project proposal(4)1.docx
@@ -102,7 +102,7 @@
       <w:proofErr w:type="gramEnd"/>
       <w:r>
         <w:br/>
-        <w:t xml:space="preserve">This proposal will outline the design requirements of to create a Physics Library for mobile game development using open source graphics libraries and rendering libraries. The proposed library will be built using </w:t>
+        <w:t xml:space="preserve">This proposal will outline the design requirements of to create a Physics Library for mobile game development using open source graphics libraries. The proposed library will be built using </w:t>
       </w:r>
       <w:proofErr w:type="spellStart"/>
       <w:r>
@@ -138,6 +138,13 @@
     </w:p>
     <w:sdt>
       <w:sdtPr>
+        <w:rPr>
+          <w:rFonts w:asciiTheme="minorHAnsi" w:eastAsiaTheme="minorHAnsi" w:hAnsiTheme="minorHAnsi" w:cstheme="minorBidi"/>
+          <w:color w:val="auto"/>
+          <w:sz w:val="22"/>
+          <w:szCs w:val="22"/>
+          <w:lang w:val="en-GB"/>
+        </w:rPr>
         <w:id w:val="-253132628"/>
         <w:docPartObj>
           <w:docPartGallery w:val="Table of Contents"/>
@@ -146,14 +153,9 @@
       </w:sdtPr>
       <w:sdtEndPr>
         <w:rPr>
-          <w:rFonts w:asciiTheme="minorHAnsi" w:eastAsiaTheme="minorHAnsi" w:hAnsiTheme="minorHAnsi" w:cstheme="minorBidi"/>
           <w:b/>
           <w:bCs/>
           <w:noProof/>
-          <w:color w:val="auto"/>
-          <w:sz w:val="22"/>
-          <w:szCs w:val="22"/>
-          <w:lang w:val="en-GB"/>
         </w:rPr>
       </w:sdtEndPr>
       <w:sdtContent>
@@ -1169,7 +1171,7 @@
                 <w:noProof/>
                 <w:webHidden/>
               </w:rPr>
-              <w:t>5</w:t>
+              <w:t>6</w:t>
             </w:r>
             <w:r>
               <w:rPr>
@@ -1373,7 +1375,7 @@
                 <w:noProof/>
                 <w:webHidden/>
               </w:rPr>
-              <w:t>7</w:t>
+              <w:t>9</w:t>
             </w:r>
             <w:r>
               <w:rPr>
@@ -1441,7 +1443,7 @@
                 <w:noProof/>
                 <w:webHidden/>
               </w:rPr>
-              <w:t>7</w:t>
+              <w:t>10</w:t>
             </w:r>
             <w:r>
               <w:rPr>
@@ -1509,7 +1511,7 @@
                 <w:noProof/>
                 <w:webHidden/>
               </w:rPr>
-              <w:t>7</w:t>
+              <w:t>10</w:t>
             </w:r>
             <w:r>
               <w:rPr>
@@ -1577,7 +1579,7 @@
                 <w:noProof/>
                 <w:webHidden/>
               </w:rPr>
-              <w:t>7</w:t>
+              <w:t>10</w:t>
             </w:r>
             <w:r>
               <w:rPr>
@@ -1645,7 +1647,7 @@
                 <w:noProof/>
                 <w:webHidden/>
               </w:rPr>
-              <w:t>7</w:t>
+              <w:t>10</w:t>
             </w:r>
             <w:r>
               <w:rPr>
@@ -1713,7 +1715,7 @@
                 <w:noProof/>
                 <w:webHidden/>
               </w:rPr>
-              <w:t>7</w:t>
+              <w:t>10</w:t>
             </w:r>
             <w:r>
               <w:rPr>
@@ -1781,7 +1783,7 @@
                 <w:noProof/>
                 <w:webHidden/>
               </w:rPr>
-              <w:t>7</w:t>
+              <w:t>10</w:t>
             </w:r>
             <w:r>
               <w:rPr>
@@ -1849,7 +1851,7 @@
                 <w:noProof/>
                 <w:webHidden/>
               </w:rPr>
-              <w:t>7</w:t>
+              <w:t>10</w:t>
             </w:r>
             <w:r>
               <w:rPr>
@@ -1917,7 +1919,7 @@
                 <w:noProof/>
                 <w:webHidden/>
               </w:rPr>
-              <w:t>8</w:t>
+              <w:t>11</w:t>
             </w:r>
             <w:r>
               <w:rPr>
@@ -1985,7 +1987,7 @@
                 <w:noProof/>
                 <w:webHidden/>
               </w:rPr>
-              <w:t>8</w:t>
+              <w:t>11</w:t>
             </w:r>
             <w:r>
               <w:rPr>
@@ -2053,7 +2055,7 @@
                 <w:noProof/>
                 <w:webHidden/>
               </w:rPr>
-              <w:t>8</w:t>
+              <w:t>11</w:t>
             </w:r>
             <w:r>
               <w:rPr>
@@ -2452,15 +2454,7 @@
         </w:numPr>
       </w:pPr>
       <w:r>
-        <w:t xml:space="preserve">The height in which the bomb is dropped. During the original operation, the plane was required to </w:t>
-      </w:r>
-      <w:proofErr w:type="gramStart"/>
-      <w:r>
-        <w:t>fly</w:t>
-      </w:r>
-      <w:proofErr w:type="gramEnd"/>
-      <w:r>
-        <w:t xml:space="preserve"> 60ft above the surface of the water. Therefore, the user can be given the option to adjust the height in which the bomb is dropped from. </w:t>
+        <w:t xml:space="preserve">The height in which the bomb is dropped. During the original operation, the plane was required to fly 60ft above the surface of the water. Therefore, the user can be given the option to adjust the height in which the bomb is dropped from. </w:t>
       </w:r>
     </w:p>
     <w:p>
@@ -2508,8 +2502,8 @@
       <w:pPr>
         <w:pStyle w:val="Heading2"/>
       </w:pPr>
-      <w:bookmarkStart w:id="16" w:name="_Toc5041125"/>
-      <w:bookmarkStart w:id="17" w:name="_Toc5995832"/>
+      <w:bookmarkStart w:id="16" w:name="_Toc5995832"/>
+      <w:bookmarkStart w:id="17" w:name="_Toc5041125"/>
       <w:r>
         <w:rPr>
           <w:noProof/>
@@ -2578,7 +2572,7 @@
           </wp:anchor>
         </w:drawing>
       </w:r>
-      <w:bookmarkEnd w:id="17"/>
+      <w:bookmarkEnd w:id="16"/>
     </w:p>
     <w:p>
       <w:pPr>
@@ -2730,7 +2724,7 @@
       <w:r>
         <w:t>Why build a new physics library for mobile apps</w:t>
       </w:r>
-      <w:bookmarkEnd w:id="16"/>
+      <w:bookmarkEnd w:id="17"/>
       <w:bookmarkEnd w:id="19"/>
     </w:p>
     <w:p>
@@ -3129,6 +3123,7 @@
         <w:pStyle w:val="Heading1"/>
       </w:pPr>
       <w:r>
+        <w:lastRenderedPageBreak/>
         <w:t>Chapter 2: Background</w:t>
       </w:r>
       <w:bookmarkEnd w:id="23"/>
@@ -3192,11 +3187,9 @@
       <w:r>
         <w:t xml:space="preserve">In the </w:t>
       </w:r>
-      <w:proofErr w:type="gramStart"/>
-      <w:r>
-        <w:t>most simplest</w:t>
-      </w:r>
-      <w:proofErr w:type="gramEnd"/>
+      <w:r>
+        <w:t>simplest</w:t>
+      </w:r>
       <w:r>
         <w:t xml:space="preserve"> sense, an expression for an object in motion can be expressed using the following equations.</w:t>
       </w:r>
@@ -3207,16 +3200,26 @@
     <w:p>
       <w:pPr>
         <w:jc w:val="center"/>
-      </w:pPr>
-      <w:r>
+        <w:rPr>
+          <w:i/>
+        </w:rPr>
+      </w:pPr>
+      <w:r>
+        <w:rPr>
+          <w:i/>
+        </w:rPr>
         <w:t xml:space="preserve">Figure 3. </w:t>
       </w:r>
-      <w:proofErr w:type="gramStart"/>
-      <w:r>
-        <w:t>equations</w:t>
-      </w:r>
-      <w:proofErr w:type="gramEnd"/>
-      <w:r>
+      <w:r>
+        <w:rPr>
+          <w:i/>
+        </w:rPr>
+        <w:t>Equations</w:t>
+      </w:r>
+      <w:r>
+        <w:rPr>
+          <w:i/>
+        </w:rPr>
         <w:t xml:space="preserve"> of motion</w:t>
       </w:r>
     </w:p>
@@ -3235,6 +3238,9 @@
             <m:t>1. v=u+at</m:t>
           </m:r>
           <m:r>
+            <m:rPr>
+              <m:sty m:val="p"/>
+            </m:rPr>
             <w:rPr>
               <w:rFonts w:ascii="Cambria Math" w:hAnsi="Cambria Math"/>
             </w:rPr>
@@ -3307,6 +3313,9 @@
             </m:sup>
           </m:sSup>
           <m:r>
+            <m:rPr>
+              <m:sty m:val="p"/>
+            </m:rPr>
             <w:rPr>
               <w:rFonts w:ascii="Cambria Math" w:hAnsi="Cambria Math"/>
             </w:rPr>
@@ -3385,6 +3394,9 @@
             </m:sup>
           </m:sSup>
           <m:r>
+            <m:rPr>
+              <m:sty m:val="p"/>
+            </m:rPr>
             <w:rPr>
               <w:rFonts w:ascii="Cambria Math" w:eastAsiaTheme="minorEastAsia" w:hAnsi="Cambria Math"/>
             </w:rPr>
@@ -3463,6 +3475,9 @@
             <m:t>+2as</m:t>
           </m:r>
           <m:r>
+            <m:rPr>
+              <m:sty m:val="p"/>
+            </m:rPr>
             <w:rPr>
               <w:rFonts w:ascii="Cambria Math" w:eastAsiaTheme="minorEastAsia" w:hAnsi="Cambria Math"/>
             </w:rPr>
@@ -3490,19 +3505,7 @@
                 <w:rPr>
                   <w:rFonts w:ascii="Cambria Math" w:eastAsiaTheme="minorEastAsia" w:hAnsi="Cambria Math"/>
                 </w:rPr>
-                <m:t>(</m:t>
-              </m:r>
-              <m:r>
-                <w:rPr>
-                  <w:rFonts w:ascii="Cambria Math" w:eastAsiaTheme="minorEastAsia" w:hAnsi="Cambria Math"/>
-                </w:rPr>
-                <m:t>v+u</m:t>
-              </m:r>
-              <m:r>
-                <w:rPr>
-                  <w:rFonts w:ascii="Cambria Math" w:eastAsiaTheme="minorEastAsia" w:hAnsi="Cambria Math"/>
-                </w:rPr>
-                <m:t>)</m:t>
+                <m:t>1</m:t>
               </m:r>
             </m:num>
             <m:den>
@@ -3518,7 +3521,7 @@
             <w:rPr>
               <w:rFonts w:ascii="Cambria Math" w:eastAsiaTheme="minorEastAsia" w:hAnsi="Cambria Math"/>
             </w:rPr>
-            <m:t>t</m:t>
+            <m:t>(v+u)t</m:t>
           </m:r>
         </m:oMath>
       </m:oMathPara>
@@ -3644,10 +3647,67 @@
           <w:rFonts w:eastAsiaTheme="minorEastAsia"/>
         </w:rPr>
       </w:pPr>
-      <w:r>
-        <w:rPr>
-          <w:rFonts w:eastAsiaTheme="minorEastAsia"/>
-        </w:rPr>
+    </w:p>
+    <w:p>
+      <w:pPr>
+        <w:rPr>
+          <w:rFonts w:eastAsiaTheme="minorEastAsia"/>
+        </w:rPr>
+      </w:pPr>
+    </w:p>
+    <w:p>
+      <w:pPr>
+        <w:rPr>
+          <w:rFonts w:eastAsiaTheme="minorEastAsia"/>
+        </w:rPr>
+      </w:pPr>
+    </w:p>
+    <w:p>
+      <w:pPr>
+        <w:rPr>
+          <w:rFonts w:eastAsiaTheme="minorEastAsia"/>
+        </w:rPr>
+      </w:pPr>
+    </w:p>
+    <w:p>
+      <w:pPr>
+        <w:rPr>
+          <w:rFonts w:eastAsiaTheme="minorEastAsia"/>
+        </w:rPr>
+      </w:pPr>
+    </w:p>
+    <w:p>
+      <w:pPr>
+        <w:rPr>
+          <w:rFonts w:eastAsiaTheme="minorEastAsia"/>
+        </w:rPr>
+      </w:pPr>
+    </w:p>
+    <w:p>
+      <w:pPr>
+        <w:rPr>
+          <w:rFonts w:eastAsiaTheme="minorEastAsia"/>
+        </w:rPr>
+      </w:pPr>
+    </w:p>
+    <w:p>
+      <w:pPr>
+        <w:rPr>
+          <w:rFonts w:eastAsiaTheme="minorEastAsia"/>
+        </w:rPr>
+      </w:pPr>
+    </w:p>
+    <w:p>
+      <w:pPr>
+        <w:rPr>
+          <w:rFonts w:eastAsiaTheme="minorEastAsia"/>
+        </w:rPr>
+      </w:pPr>
+      <w:r>
+        <w:rPr>
+          <w:rFonts w:eastAsiaTheme="minorEastAsia"/>
+        </w:rPr>
+        <w:lastRenderedPageBreak/>
         <w:t xml:space="preserve">Therefore, when plotting a graph of distance against time for an object with a constant velocity, a very obvious trend can be observed as </w:t>
       </w:r>
       <w:r>
@@ -3812,15 +3872,29 @@
                       <wps:txbx>
                         <w:txbxContent>
                           <w:p>
+                            <w:pPr>
+                              <w:rPr>
+                                <w:i/>
+                              </w:rPr>
+                            </w:pPr>
                             <w:r>
+                              <w:rPr>
+                                <w:i/>
+                              </w:rPr>
                               <w:t xml:space="preserve">Figure 4. </w:t>
                             </w:r>
                             <w:proofErr w:type="gramStart"/>
                             <w:r>
+                              <w:rPr>
+                                <w:i/>
+                              </w:rPr>
                               <w:t>displacement</w:t>
                             </w:r>
                             <w:proofErr w:type="gramEnd"/>
                             <w:r>
+                              <w:rPr>
+                                <w:i/>
+                              </w:rPr>
                               <w:t xml:space="preserve"> under a constant velocity plotted against time. </w:t>
                             </w:r>
                           </w:p>
@@ -3847,15 +3921,29 @@
                 <v:textbox style="mso-fit-shape-to-text:t">
                   <w:txbxContent>
                     <w:p>
+                      <w:pPr>
+                        <w:rPr>
+                          <w:i/>
+                        </w:rPr>
+                      </w:pPr>
                       <w:r>
+                        <w:rPr>
+                          <w:i/>
+                        </w:rPr>
                         <w:t xml:space="preserve">Figure 4. </w:t>
                       </w:r>
                       <w:proofErr w:type="gramStart"/>
                       <w:r>
+                        <w:rPr>
+                          <w:i/>
+                        </w:rPr>
                         <w:t>displacement</w:t>
                       </w:r>
                       <w:proofErr w:type="gramEnd"/>
                       <w:r>
+                        <w:rPr>
+                          <w:i/>
+                        </w:rPr>
                         <w:t xml:space="preserve"> under a constant velocity plotted against time. </w:t>
                       </w:r>
                     </w:p>
@@ -4079,15 +4167,29 @@
                       <wps:txbx>
                         <w:txbxContent>
                           <w:p>
+                            <w:pPr>
+                              <w:rPr>
+                                <w:i/>
+                              </w:rPr>
+                            </w:pPr>
                             <w:r>
+                              <w:rPr>
+                                <w:i/>
+                              </w:rPr>
                               <w:t xml:space="preserve">Figure 5. </w:t>
                             </w:r>
                             <w:proofErr w:type="gramStart"/>
                             <w:r>
+                              <w:rPr>
+                                <w:i/>
+                              </w:rPr>
                               <w:t>constant</w:t>
                             </w:r>
                             <w:proofErr w:type="gramEnd"/>
                             <w:r>
+                              <w:rPr>
+                                <w:i/>
+                              </w:rPr>
                               <w:t xml:space="preserve"> velocity against time </w:t>
                             </w:r>
                           </w:p>
@@ -4114,15 +4216,29 @@
                 <v:textbox style="mso-fit-shape-to-text:t">
                   <w:txbxContent>
                     <w:p>
+                      <w:pPr>
+                        <w:rPr>
+                          <w:i/>
+                        </w:rPr>
+                      </w:pPr>
                       <w:r>
+                        <w:rPr>
+                          <w:i/>
+                        </w:rPr>
                         <w:t xml:space="preserve">Figure 5. </w:t>
                       </w:r>
                       <w:proofErr w:type="gramStart"/>
                       <w:r>
+                        <w:rPr>
+                          <w:i/>
+                        </w:rPr>
                         <w:t>constant</w:t>
                       </w:r>
                       <w:proofErr w:type="gramEnd"/>
                       <w:r>
+                        <w:rPr>
+                          <w:i/>
+                        </w:rPr>
                         <w:t xml:space="preserve"> velocity against time </w:t>
                       </w:r>
                     </w:p>
@@ -4162,10 +4278,39 @@
           <w:rFonts w:eastAsiaTheme="minorEastAsia"/>
         </w:rPr>
       </w:pPr>
-      <w:r>
-        <w:rPr>
-          <w:rFonts w:eastAsiaTheme="minorEastAsia"/>
-        </w:rPr>
+    </w:p>
+    <w:p>
+      <w:pPr>
+        <w:rPr>
+          <w:rFonts w:eastAsiaTheme="minorEastAsia"/>
+        </w:rPr>
+      </w:pPr>
+    </w:p>
+    <w:p>
+      <w:pPr>
+        <w:rPr>
+          <w:rFonts w:eastAsiaTheme="minorEastAsia"/>
+        </w:rPr>
+      </w:pPr>
+    </w:p>
+    <w:p>
+      <w:pPr>
+        <w:rPr>
+          <w:rFonts w:eastAsiaTheme="minorEastAsia"/>
+        </w:rPr>
+      </w:pPr>
+    </w:p>
+    <w:p>
+      <w:pPr>
+        <w:rPr>
+          <w:rFonts w:eastAsiaTheme="minorEastAsia"/>
+        </w:rPr>
+      </w:pPr>
+      <w:r>
+        <w:rPr>
+          <w:rFonts w:eastAsiaTheme="minorEastAsia"/>
+        </w:rPr>
+        <w:lastRenderedPageBreak/>
         <w:t xml:space="preserve">Where the total displacement of an object can be determined by calculating the area under the line. However, </w:t>
       </w:r>
       <w:proofErr w:type="gramStart"/>
@@ -4318,15 +4463,29 @@
                       <wps:txbx>
                         <w:txbxContent>
                           <w:p>
+                            <w:pPr>
+                              <w:rPr>
+                                <w:i/>
+                              </w:rPr>
+                            </w:pPr>
                             <w:r>
+                              <w:rPr>
+                                <w:i/>
+                              </w:rPr>
                               <w:t xml:space="preserve">Figure 6. </w:t>
                             </w:r>
                             <w:proofErr w:type="gramStart"/>
                             <w:r>
+                              <w:rPr>
+                                <w:i/>
+                              </w:rPr>
                               <w:t>velocity</w:t>
                             </w:r>
                             <w:proofErr w:type="gramEnd"/>
                             <w:r>
+                              <w:rPr>
+                                <w:i/>
+                              </w:rPr>
                               <w:t xml:space="preserve"> under constant acceleration against time</w:t>
                             </w:r>
                           </w:p>
@@ -4353,15 +4512,29 @@
                 <v:textbox style="mso-fit-shape-to-text:t">
                   <w:txbxContent>
                     <w:p>
+                      <w:pPr>
+                        <w:rPr>
+                          <w:i/>
+                        </w:rPr>
+                      </w:pPr>
                       <w:r>
+                        <w:rPr>
+                          <w:i/>
+                        </w:rPr>
                         <w:t xml:space="preserve">Figure 6. </w:t>
                       </w:r>
                       <w:proofErr w:type="gramStart"/>
                       <w:r>
+                        <w:rPr>
+                          <w:i/>
+                        </w:rPr>
                         <w:t>velocity</w:t>
                       </w:r>
                       <w:proofErr w:type="gramEnd"/>
                       <w:r>
+                        <w:rPr>
+                          <w:i/>
+                        </w:rPr>
                         <w:t xml:space="preserve"> under constant acceleration against time</w:t>
                       </w:r>
                     </w:p>
@@ -4373,6 +4546,13 @@
           </mc:Fallback>
         </mc:AlternateContent>
       </w:r>
+    </w:p>
+    <w:p>
+      <w:pPr>
+        <w:rPr>
+          <w:rFonts w:eastAsiaTheme="minorEastAsia"/>
+        </w:rPr>
+      </w:pPr>
     </w:p>
     <w:p>
       <w:pPr>
@@ -4602,18 +4782,29 @@
                       <wps:txbx>
                         <w:txbxContent>
                           <w:p>
+                            <w:pPr>
+                              <w:rPr>
+                                <w:i/>
+                              </w:rPr>
+                            </w:pPr>
                             <w:r>
-                              <w:t>Figure 7</w:t>
-                            </w:r>
-                            <w:r>
-                              <w:t xml:space="preserve">. </w:t>
+                              <w:rPr>
+                                <w:i/>
+                              </w:rPr>
+                              <w:t xml:space="preserve">Figure 7. </w:t>
                             </w:r>
                             <w:proofErr w:type="gramStart"/>
                             <w:r>
+                              <w:rPr>
+                                <w:i/>
+                              </w:rPr>
                               <w:t>velocity</w:t>
                             </w:r>
                             <w:proofErr w:type="gramEnd"/>
                             <w:r>
+                              <w:rPr>
+                                <w:i/>
+                              </w:rPr>
                               <w:t xml:space="preserve"> under constant acceleration against time</w:t>
                             </w:r>
                           </w:p>
@@ -4640,18 +4831,29 @@
                 <v:textbox style="mso-fit-shape-to-text:t">
                   <w:txbxContent>
                     <w:p>
+                      <w:pPr>
+                        <w:rPr>
+                          <w:i/>
+                        </w:rPr>
+                      </w:pPr>
                       <w:r>
-                        <w:t>Figure 7</w:t>
-                      </w:r>
-                      <w:r>
-                        <w:t xml:space="preserve">. </w:t>
+                        <w:rPr>
+                          <w:i/>
+                        </w:rPr>
+                        <w:t xml:space="preserve">Figure 7. </w:t>
                       </w:r>
                       <w:proofErr w:type="gramStart"/>
                       <w:r>
+                        <w:rPr>
+                          <w:i/>
+                        </w:rPr>
                         <w:t>velocity</w:t>
                       </w:r>
                       <w:proofErr w:type="gramEnd"/>
                       <w:r>
+                        <w:rPr>
+                          <w:i/>
+                        </w:rPr>
                         <w:t xml:space="preserve"> under constant acceleration against time</w:t>
                       </w:r>
                     </w:p>
@@ -4738,10 +4940,29 @@
           <w:rFonts w:eastAsiaTheme="minorEastAsia"/>
         </w:rPr>
       </w:pPr>
-      <w:r>
-        <w:rPr>
-          <w:rFonts w:eastAsiaTheme="minorEastAsia"/>
-        </w:rPr>
+    </w:p>
+    <w:p>
+      <w:pPr>
+        <w:jc w:val="center"/>
+        <w:rPr>
+          <w:rFonts w:eastAsiaTheme="minorEastAsia"/>
+        </w:rPr>
+      </w:pPr>
+    </w:p>
+    <w:p>
+      <w:pPr>
+        <w:jc w:val="center"/>
+        <w:rPr>
+          <w:rFonts w:eastAsiaTheme="minorEastAsia"/>
+          <w:i/>
+        </w:rPr>
+      </w:pPr>
+      <w:r>
+        <w:rPr>
+          <w:rFonts w:eastAsiaTheme="minorEastAsia"/>
+          <w:i/>
+        </w:rPr>
+        <w:lastRenderedPageBreak/>
         <w:t xml:space="preserve">Figure 8: velocity and acceleration expressed in differential equations. </w:t>
       </w:r>
     </w:p>
@@ -4786,6 +5007,9 @@
             </m:den>
           </m:f>
           <m:r>
+            <m:rPr>
+              <m:sty m:val="p"/>
+            </m:rPr>
             <w:rPr>
               <w:rFonts w:ascii="Cambria Math" w:eastAsiaTheme="minorEastAsia" w:hAnsi="Cambria Math"/>
             </w:rPr>
@@ -4860,11 +5084,13 @@
         <w:jc w:val="center"/>
         <w:rPr>
           <w:rFonts w:eastAsiaTheme="minorEastAsia"/>
-        </w:rPr>
-      </w:pPr>
-      <w:r>
-        <w:rPr>
-          <w:rFonts w:eastAsiaTheme="minorEastAsia"/>
+          <w:i/>
+        </w:rPr>
+      </w:pPr>
+      <w:r>
+        <w:rPr>
+          <w:rFonts w:eastAsiaTheme="minorEastAsia"/>
+          <w:i/>
         </w:rPr>
         <w:t xml:space="preserve">Figure 9: displacement and velocity expressed with integral </w:t>
       </w:r>
@@ -4872,10 +5098,18 @@
       <w:r>
         <w:rPr>
           <w:rFonts w:eastAsiaTheme="minorEastAsia"/>
+          <w:i/>
         </w:rPr>
         <w:t>equaitons</w:t>
       </w:r>
       <w:proofErr w:type="spellEnd"/>
+      <w:r>
+        <w:rPr>
+          <w:rFonts w:eastAsiaTheme="minorEastAsia"/>
+          <w:i/>
+        </w:rPr>
+        <w:t xml:space="preserve"> with time t as the limit. </w:t>
+      </w:r>
     </w:p>
     <w:p>
       <w:pPr>
@@ -4927,6 +5161,9 @@
             </m:e>
           </m:nary>
           <m:r>
+            <m:rPr>
+              <m:sty m:val="p"/>
+            </m:rPr>
             <w:rPr>
               <w:rFonts w:ascii="Cambria Math" w:eastAsiaTheme="minorEastAsia" w:hAnsi="Cambria Math"/>
             </w:rPr>
@@ -4971,13 +5208,7 @@
                 <w:rPr>
                   <w:rFonts w:ascii="Cambria Math" w:eastAsiaTheme="minorEastAsia" w:hAnsi="Cambria Math"/>
                 </w:rPr>
-                <m:t>a</m:t>
-              </m:r>
-              <m:r>
-                <w:rPr>
-                  <w:rFonts w:ascii="Cambria Math" w:eastAsiaTheme="minorEastAsia" w:hAnsi="Cambria Math"/>
-                </w:rPr>
-                <m:t xml:space="preserve"> . dt </m:t>
+                <m:t xml:space="preserve">a . dt </m:t>
               </m:r>
             </m:e>
           </m:nary>
@@ -5002,8 +5233,70 @@
         <w:pStyle w:val="Heading2"/>
       </w:pPr>
       <w:bookmarkStart w:id="26" w:name="_Toc5995840"/>
-      <w:r>
-        <w:t xml:space="preserve">2.2: </w:t>
+    </w:p>
+    <w:p>
+      <w:pPr>
+        <w:pStyle w:val="Heading2"/>
+      </w:pPr>
+    </w:p>
+    <w:p>
+      <w:pPr>
+        <w:pStyle w:val="Heading2"/>
+      </w:pPr>
+    </w:p>
+    <w:p>
+      <w:pPr>
+        <w:pStyle w:val="Heading2"/>
+      </w:pPr>
+    </w:p>
+    <w:p>
+      <w:pPr>
+        <w:pStyle w:val="Heading2"/>
+      </w:pPr>
+    </w:p>
+    <w:p>
+      <w:pPr>
+        <w:pStyle w:val="Heading2"/>
+      </w:pPr>
+    </w:p>
+    <w:p>
+      <w:pPr>
+        <w:pStyle w:val="Heading2"/>
+      </w:pPr>
+    </w:p>
+    <w:p>
+      <w:pPr>
+        <w:pStyle w:val="Heading2"/>
+      </w:pPr>
+    </w:p>
+    <w:p>
+      <w:pPr>
+        <w:pStyle w:val="Heading2"/>
+      </w:pPr>
+    </w:p>
+    <w:p>
+      <w:pPr>
+        <w:rPr>
+          <w:rFonts w:asciiTheme="majorHAnsi" w:eastAsiaTheme="majorEastAsia" w:hAnsiTheme="majorHAnsi" w:cstheme="majorBidi"/>
+          <w:b/>
+          <w:sz w:val="28"/>
+          <w:szCs w:val="26"/>
+        </w:rPr>
+      </w:pPr>
+      <w:r>
+        <w:br w:type="page"/>
+      </w:r>
+    </w:p>
+    <w:p>
+      <w:pPr>
+        <w:pStyle w:val="Heading2"/>
+      </w:pPr>
+      <w:r>
+        <w:lastRenderedPageBreak/>
+        <w:t>2.3</w:t>
+      </w:r>
+      <w:r>
+        <w:t xml:space="preserve">: </w:t>
       </w:r>
       <w:r>
         <w:t xml:space="preserve">Understanding </w:t>
@@ -5022,8 +5315,36 @@
       </w:r>
     </w:p>
     <w:p>
-      <w:bookmarkStart w:id="27" w:name="_GoBack"/>
-      <w:bookmarkEnd w:id="27"/>
+      <w:pPr>
+        <w:jc w:val="center"/>
+        <w:rPr>
+          <w:i/>
+        </w:rPr>
+      </w:pPr>
+      <w:r>
+        <w:rPr>
+          <w:i/>
+        </w:rPr>
+        <w:t xml:space="preserve">Figure 10: </w:t>
+      </w:r>
+      <w:r>
+        <w:rPr>
+          <w:i/>
+        </w:rPr>
+        <w:t>Equations for</w:t>
+      </w:r>
+      <w:r>
+        <w:rPr>
+          <w:i/>
+        </w:rPr>
+        <w:t xml:space="preserve"> circular</w:t>
+      </w:r>
+      <w:r>
+        <w:rPr>
+          <w:i/>
+        </w:rPr>
+        <w:t xml:space="preserve"> motion</w:t>
+      </w:r>
     </w:p>
     <w:p>
       <w:pPr>
@@ -5072,6 +5393,9 @@
             <m:t>+ αt</m:t>
           </m:r>
           <m:r>
+            <m:rPr>
+              <m:sty m:val="p"/>
+            </m:rPr>
             <w:rPr>
               <w:rFonts w:ascii="Cambria Math" w:hAnsi="Cambria Math"/>
             </w:rPr>
@@ -5150,6 +5474,9 @@
             <m:t>αt</m:t>
           </m:r>
           <m:r>
+            <m:rPr>
+              <m:sty m:val="p"/>
+            </m:rPr>
             <w:rPr>
               <w:rFonts w:ascii="Cambria Math" w:hAnsi="Cambria Math"/>
             </w:rPr>
@@ -5161,25 +5488,7 @@
             <w:rPr>
               <w:rFonts w:ascii="Cambria Math" w:hAnsi="Cambria Math"/>
             </w:rPr>
-            <m:t xml:space="preserve">3.θ=  </m:t>
-          </m:r>
-          <m:r>
-            <w:rPr>
-              <w:rFonts w:ascii="Cambria Math" w:hAnsi="Cambria Math"/>
-            </w:rPr>
-            <m:t>ω</m:t>
-          </m:r>
-          <m:r>
-            <w:rPr>
-              <w:rFonts w:ascii="Cambria Math" w:hAnsi="Cambria Math"/>
-            </w:rPr>
-            <m:t>t</m:t>
-          </m:r>
-          <m:r>
-            <w:rPr>
-              <w:rFonts w:ascii="Cambria Math" w:hAnsi="Cambria Math"/>
-            </w:rPr>
-            <m:t>-</m:t>
+            <m:t>3.θ=  ωt-</m:t>
           </m:r>
           <m:f>
             <m:fPr>
@@ -5240,6 +5549,9 @@
             </m:sup>
           </m:sSup>
           <m:r>
+            <m:rPr>
+              <m:sty m:val="p"/>
+            </m:rPr>
             <w:rPr>
               <w:rFonts w:ascii="Cambria Math" w:hAnsi="Cambria Math"/>
             </w:rPr>
@@ -5323,15 +5635,12 @@
             <w:rPr>
               <w:rFonts w:ascii="Cambria Math" w:eastAsiaTheme="minorEastAsia" w:hAnsi="Cambria Math"/>
             </w:rPr>
-            <m:t>+2α</m:t>
+            <m:t>+2αθ</m:t>
           </m:r>
           <m:r>
-            <w:rPr>
-              <w:rFonts w:ascii="Cambria Math" w:eastAsiaTheme="minorEastAsia" w:hAnsi="Cambria Math"/>
-            </w:rPr>
-            <m:t>θ</m:t>
-          </m:r>
-          <m:r>
+            <m:rPr>
+              <m:sty m:val="p"/>
+            </m:rPr>
             <w:rPr>
               <w:rFonts w:ascii="Cambria Math" w:eastAsiaTheme="minorEastAsia" w:hAnsi="Cambria Math"/>
             </w:rPr>
@@ -5432,6 +5741,20 @@
     </w:p>
     <w:p>
       <w:pPr>
+        <w:jc w:val="center"/>
+        <w:rPr>
+          <w:rFonts w:eastAsiaTheme="minorEastAsia"/>
+        </w:rPr>
+      </w:pPr>
+      <w:r>
+        <w:rPr>
+          <w:rFonts w:eastAsiaTheme="minorEastAsia"/>
+        </w:rPr>
+        <w:t xml:space="preserve">Note: all angles are assumed to be taken in radians unless expressed otherwise. </w:t>
+      </w:r>
+    </w:p>
+    <w:p>
+      <w:pPr>
         <w:rPr>
           <w:rFonts w:eastAsiaTheme="minorEastAsia"/>
         </w:rPr>
@@ -5549,49 +5872,1035 @@
         <w:rPr>
           <w:rFonts w:eastAsiaTheme="minorEastAsia"/>
         </w:rPr>
-        <w:t xml:space="preserve">Therefore, it can be expected that the relationship between the angular velocity, angular acceleration and angle rotated will share the same relationship as the displacement, velocity and acceleration. </w:t>
-      </w:r>
-    </w:p>
-    <w:p>
-      <w:pPr>
-        <w:rPr>
-          <w:rFonts w:eastAsiaTheme="minorEastAsia"/>
-        </w:rPr>
-      </w:pPr>
-      <w:r>
-        <w:rPr>
-          <w:rFonts w:eastAsiaTheme="minorEastAsia"/>
-        </w:rPr>
-        <w:t>However, this only demonstrates the rotation on an infinitely small point. Therefore, by taking the calculation of a circles circumference,</w:t>
-      </w:r>
-    </w:p>
-    <w:p>
-      <w:pPr>
-        <w:rPr>
-          <w:rFonts w:eastAsiaTheme="minorEastAsia"/>
-        </w:rPr>
-      </w:pPr>
-    </w:p>
-    <w:p>
-      <w:pPr>
-        <w:pStyle w:val="NoSpacing"/>
-      </w:pPr>
-      <w:r>
-        <w:br/>
-      </w:r>
+        <w:t>As seen in figure 3 in chapter 2.2, the equations for circular motion at the centre of a circle are identical to the equations of motion. Therefore, it can be assumed that the relationship between the angle rotated, the angular velocity and the angular acceleration would be also be identical to the relationship between the displacement of an object, the velocity of an object and the acce</w:t>
+      </w:r>
+      <w:r>
+        <w:rPr>
+          <w:rFonts w:eastAsiaTheme="minorEastAsia"/>
+        </w:rPr>
+        <w:t>leration of an object in motion where:</w:t>
+      </w:r>
+    </w:p>
+    <w:p>
+      <w:pPr>
+        <w:jc w:val="center"/>
+        <w:rPr>
+          <w:rFonts w:eastAsiaTheme="minorEastAsia"/>
+        </w:rPr>
+      </w:pPr>
+      <w:r>
+        <w:rPr>
+          <w:rFonts w:eastAsiaTheme="minorEastAsia"/>
+        </w:rPr>
+        <w:t>Figure 11: using differential expressions to view the rate of change of circular motion</w:t>
+      </w:r>
+    </w:p>
+    <w:p>
+      <w:pPr>
+        <w:rPr>
+          <w:rFonts w:eastAsiaTheme="minorEastAsia"/>
+        </w:rPr>
+      </w:pPr>
+      <m:oMathPara>
+        <m:oMath>
+          <m:r>
+            <w:rPr>
+              <w:rFonts w:ascii="Cambria Math" w:eastAsiaTheme="minorEastAsia" w:hAnsi="Cambria Math"/>
+            </w:rPr>
+            <m:t>ω=</m:t>
+          </m:r>
+          <m:f>
+            <m:fPr>
+              <m:ctrlPr>
+                <w:rPr>
+                  <w:rFonts w:ascii="Cambria Math" w:eastAsiaTheme="minorEastAsia" w:hAnsi="Cambria Math"/>
+                  <w:i/>
+                </w:rPr>
+              </m:ctrlPr>
+            </m:fPr>
+            <m:num>
+              <m:r>
+                <w:rPr>
+                  <w:rFonts w:ascii="Cambria Math" w:eastAsiaTheme="minorEastAsia" w:hAnsi="Cambria Math"/>
+                </w:rPr>
+                <m:t>dθ</m:t>
+              </m:r>
+            </m:num>
+            <m:den>
+              <m:r>
+                <w:rPr>
+                  <w:rFonts w:ascii="Cambria Math" w:eastAsiaTheme="minorEastAsia" w:hAnsi="Cambria Math"/>
+                </w:rPr>
+                <m:t>dt</m:t>
+              </m:r>
+            </m:den>
+          </m:f>
+          <m:r>
+            <w:rPr>
+              <w:rFonts w:ascii="Cambria Math" w:eastAsiaTheme="minorEastAsia" w:hAnsi="Cambria Math"/>
+            </w:rPr>
+            <w:br/>
+          </m:r>
+        </m:oMath>
+        <m:oMath>
+          <m:r>
+            <w:rPr>
+              <w:rFonts w:ascii="Cambria Math" w:eastAsiaTheme="minorEastAsia" w:hAnsi="Cambria Math"/>
+            </w:rPr>
+            <m:t>α=</m:t>
+          </m:r>
+          <m:f>
+            <m:fPr>
+              <m:ctrlPr>
+                <w:rPr>
+                  <w:rFonts w:ascii="Cambria Math" w:eastAsiaTheme="minorEastAsia" w:hAnsi="Cambria Math"/>
+                  <w:i/>
+                </w:rPr>
+              </m:ctrlPr>
+            </m:fPr>
+            <m:num>
+              <m:r>
+                <w:rPr>
+                  <w:rFonts w:ascii="Cambria Math" w:eastAsiaTheme="minorEastAsia" w:hAnsi="Cambria Math"/>
+                </w:rPr>
+                <m:t>dω</m:t>
+              </m:r>
+            </m:num>
+            <m:den>
+              <m:r>
+                <w:rPr>
+                  <w:rFonts w:ascii="Cambria Math" w:eastAsiaTheme="minorEastAsia" w:hAnsi="Cambria Math"/>
+                </w:rPr>
+                <m:t>dt</m:t>
+              </m:r>
+            </m:den>
+          </m:f>
+        </m:oMath>
+      </m:oMathPara>
+    </w:p>
+    <w:p>
+      <w:pPr>
+        <w:rPr>
+          <w:rFonts w:eastAsiaTheme="minorEastAsia"/>
+        </w:rPr>
+      </w:pPr>
+    </w:p>
+    <w:p>
+      <w:pPr>
+        <w:jc w:val="center"/>
+        <w:rPr>
+          <w:rFonts w:eastAsiaTheme="minorEastAsia"/>
+        </w:rPr>
+      </w:pPr>
+      <w:r>
+        <w:rPr>
+          <w:rFonts w:eastAsiaTheme="minorEastAsia"/>
+        </w:rPr>
+        <w:t>Figure 12: using integral expressions for circular motion</w:t>
+      </w:r>
+    </w:p>
+    <w:p>
+      <w:pPr>
+        <w:jc w:val="center"/>
+        <w:rPr>
+          <w:rFonts w:eastAsiaTheme="minorEastAsia"/>
+        </w:rPr>
+      </w:pPr>
+      <m:oMathPara>
+        <m:oMath>
+          <m:r>
+            <w:rPr>
+              <w:rFonts w:ascii="Cambria Math" w:eastAsiaTheme="minorEastAsia" w:hAnsi="Cambria Math"/>
+            </w:rPr>
+            <m:t>ω=</m:t>
+          </m:r>
+          <m:nary>
+            <m:naryPr>
+              <m:limLoc m:val="subSup"/>
+              <m:ctrlPr>
+                <w:rPr>
+                  <w:rFonts w:ascii="Cambria Math" w:eastAsiaTheme="minorEastAsia" w:hAnsi="Cambria Math"/>
+                  <w:i/>
+                </w:rPr>
+              </m:ctrlPr>
+            </m:naryPr>
+            <m:sub>
+              <m:r>
+                <w:rPr>
+                  <w:rFonts w:ascii="Cambria Math" w:eastAsiaTheme="minorEastAsia" w:hAnsi="Cambria Math"/>
+                </w:rPr>
+                <m:t>t initial</m:t>
+              </m:r>
+            </m:sub>
+            <m:sup>
+              <m:r>
+                <w:rPr>
+                  <w:rFonts w:ascii="Cambria Math" w:eastAsiaTheme="minorEastAsia" w:hAnsi="Cambria Math"/>
+                </w:rPr>
+                <m:t>t</m:t>
+              </m:r>
+            </m:sup>
+            <m:e>
+              <m:r>
+                <w:rPr>
+                  <w:rFonts w:ascii="Cambria Math" w:eastAsiaTheme="minorEastAsia" w:hAnsi="Cambria Math"/>
+                </w:rPr>
+                <m:t>α .dt</m:t>
+              </m:r>
+            </m:e>
+          </m:nary>
+          <m:r>
+            <w:rPr>
+              <w:rFonts w:ascii="Cambria Math" w:eastAsiaTheme="minorEastAsia" w:hAnsi="Cambria Math"/>
+            </w:rPr>
+            <w:br/>
+          </m:r>
+        </m:oMath>
+        <m:oMath>
+          <m:r>
+            <w:rPr>
+              <w:rFonts w:ascii="Cambria Math" w:eastAsiaTheme="minorEastAsia" w:hAnsi="Cambria Math"/>
+            </w:rPr>
+            <m:t xml:space="preserve">θ= </m:t>
+          </m:r>
+          <m:nary>
+            <m:naryPr>
+              <m:limLoc m:val="subSup"/>
+              <m:ctrlPr>
+                <w:rPr>
+                  <w:rFonts w:ascii="Cambria Math" w:eastAsiaTheme="minorEastAsia" w:hAnsi="Cambria Math"/>
+                  <w:i/>
+                </w:rPr>
+              </m:ctrlPr>
+            </m:naryPr>
+            <m:sub>
+              <m:r>
+                <w:rPr>
+                  <w:rFonts w:ascii="Cambria Math" w:eastAsiaTheme="minorEastAsia" w:hAnsi="Cambria Math"/>
+                </w:rPr>
+                <m:t xml:space="preserve">t initial </m:t>
+              </m:r>
+            </m:sub>
+            <m:sup>
+              <m:r>
+                <w:rPr>
+                  <w:rFonts w:ascii="Cambria Math" w:eastAsiaTheme="minorEastAsia" w:hAnsi="Cambria Math"/>
+                </w:rPr>
+                <m:t>t</m:t>
+              </m:r>
+            </m:sup>
+            <m:e>
+              <m:r>
+                <w:rPr>
+                  <w:rFonts w:ascii="Cambria Math" w:eastAsiaTheme="minorEastAsia" w:hAnsi="Cambria Math"/>
+                </w:rPr>
+                <m:t>ω . dt</m:t>
+              </m:r>
+            </m:e>
+          </m:nary>
+        </m:oMath>
+      </m:oMathPara>
+    </w:p>
+    <w:p>
+      <w:pPr>
+        <w:jc w:val="center"/>
+        <w:rPr>
+          <w:rFonts w:eastAsiaTheme="minorEastAsia"/>
+        </w:rPr>
+      </w:pPr>
+    </w:p>
+    <w:p>
+      <w:pPr>
+        <w:rPr>
+          <w:rFonts w:eastAsiaTheme="minorEastAsia"/>
+        </w:rPr>
+      </w:pPr>
+      <w:r>
+        <w:rPr>
+          <w:rFonts w:eastAsiaTheme="minorEastAsia"/>
+        </w:rPr>
+        <w:br w:type="page"/>
+      </w:r>
+    </w:p>
+    <w:p>
+      <w:pPr>
+        <w:rPr>
+          <w:rFonts w:eastAsiaTheme="minorEastAsia"/>
+        </w:rPr>
+      </w:pPr>
+    </w:p>
+    <w:p>
+      <w:pPr>
+        <w:rPr>
+          <w:rFonts w:eastAsiaTheme="minorEastAsia"/>
+        </w:rPr>
+      </w:pPr>
+      <w:r>
+        <w:rPr>
+          <w:rFonts w:eastAsiaTheme="minorEastAsia"/>
+        </w:rPr>
+        <w:t xml:space="preserve">However the further away from the </w:t>
+      </w:r>
+      <w:r>
+        <w:rPr>
+          <w:rFonts w:eastAsiaTheme="minorEastAsia"/>
+        </w:rPr>
+        <w:t>centre</w:t>
+      </w:r>
+      <w:r>
+        <w:rPr>
+          <w:rFonts w:eastAsiaTheme="minorEastAsia"/>
+        </w:rPr>
+        <w:t xml:space="preserve"> of rotation, the greater the velocity of travel. </w:t>
+      </w:r>
+      <w:r>
+        <w:rPr>
+          <w:rFonts w:eastAsiaTheme="minorEastAsia"/>
+        </w:rPr>
+        <w:t>Therefore by examining some basic circle geometry as demonstrated in the diagram below</w:t>
+      </w:r>
+    </w:p>
+    <w:p>
+      <w:pPr>
+        <w:rPr>
+          <w:rFonts w:eastAsiaTheme="minorEastAsia"/>
+        </w:rPr>
+      </w:pPr>
+    </w:p>
+    <w:p>
+      <w:pPr>
+        <w:jc w:val="center"/>
+        <w:rPr>
+          <w:rFonts w:eastAsiaTheme="minorEastAsia"/>
+          <w:i/>
+        </w:rPr>
+      </w:pPr>
+      <w:r>
+        <w:rPr>
+          <w:rFonts w:eastAsiaTheme="minorEastAsia"/>
+          <w:i/>
+        </w:rPr>
+        <w:t>Figure 1</w:t>
+      </w:r>
+      <w:r>
+        <w:rPr>
+          <w:rFonts w:eastAsiaTheme="minorEastAsia"/>
+          <w:i/>
+        </w:rPr>
+        <w:t>3</w:t>
+      </w:r>
+      <w:r>
+        <w:rPr>
+          <w:rFonts w:eastAsiaTheme="minorEastAsia"/>
+          <w:i/>
+        </w:rPr>
+        <w:t xml:space="preserve">: </w:t>
+      </w:r>
+      <w:r>
+        <w:rPr>
+          <w:rFonts w:eastAsiaTheme="minorEastAsia"/>
+          <w:i/>
+        </w:rPr>
+        <w:t>Diagram showing a variety of aspects of a circle (Diagram created by the author)</w:t>
+      </w:r>
+    </w:p>
+    <w:p>
+      <w:pPr>
+        <w:rPr>
+          <w:rFonts w:eastAsiaTheme="minorEastAsia"/>
+        </w:rPr>
+      </w:pPr>
+      <w:r>
+        <w:rPr>
+          <w:rFonts w:eastAsiaTheme="minorEastAsia"/>
+          <w:noProof/>
+          <w:lang w:eastAsia="en-GB"/>
+        </w:rPr>
+        <w:drawing>
+          <wp:anchor distT="0" distB="0" distL="114300" distR="114300" simplePos="0" relativeHeight="251677696" behindDoc="0" locked="0" layoutInCell="1" allowOverlap="1">
+            <wp:simplePos x="0" y="0"/>
+            <wp:positionH relativeFrom="margin">
+              <wp:posOffset>255905</wp:posOffset>
+            </wp:positionH>
+            <wp:positionV relativeFrom="margin">
+              <wp:posOffset>1581150</wp:posOffset>
+            </wp:positionV>
+            <wp:extent cx="4162425" cy="3237230"/>
+            <wp:effectExtent l="0" t="0" r="9525" b="1270"/>
+            <wp:wrapSquare wrapText="bothSides"/>
+            <wp:docPr id="19" name="Picture 19"/>
+            <wp:cNvGraphicFramePr>
+              <a:graphicFrameLocks xmlns:a="http://schemas.openxmlformats.org/drawingml/2006/main" noChangeAspect="1"/>
+            </wp:cNvGraphicFramePr>
+            <a:graphic xmlns:a="http://schemas.openxmlformats.org/drawingml/2006/main">
+              <a:graphicData uri="http://schemas.openxmlformats.org/drawingml/2006/picture">
+                <pic:pic xmlns:pic="http://schemas.openxmlformats.org/drawingml/2006/picture">
+                  <pic:nvPicPr>
+                    <pic:cNvPr id="0" name="Picture 3"/>
+                    <pic:cNvPicPr>
+                      <a:picLocks noChangeAspect="1" noChangeArrowheads="1"/>
+                    </pic:cNvPicPr>
+                  </pic:nvPicPr>
+                  <pic:blipFill>
+                    <a:blip r:embed="rId18">
+                      <a:extLst>
+                        <a:ext uri="{28A0092B-C50C-407E-A947-70E740481C1C}">
+                          <a14:useLocalDpi xmlns:a14="http://schemas.microsoft.com/office/drawing/2010/main" val="0"/>
+                        </a:ext>
+                      </a:extLst>
+                    </a:blip>
+                    <a:srcRect/>
+                    <a:stretch>
+                      <a:fillRect/>
+                    </a:stretch>
+                  </pic:blipFill>
+                  <pic:spPr bwMode="auto">
+                    <a:xfrm>
+                      <a:off x="0" y="0"/>
+                      <a:ext cx="4162425" cy="3237230"/>
+                    </a:xfrm>
+                    <a:prstGeom prst="rect">
+                      <a:avLst/>
+                    </a:prstGeom>
+                    <a:noFill/>
+                    <a:ln>
+                      <a:noFill/>
+                    </a:ln>
+                  </pic:spPr>
+                </pic:pic>
+              </a:graphicData>
+            </a:graphic>
+          </wp:anchor>
+        </w:drawing>
+      </w:r>
+    </w:p>
+    <w:p>
+      <w:pPr>
+        <w:rPr>
+          <w:rFonts w:eastAsiaTheme="minorEastAsia"/>
+          <w:noProof/>
+          <w:lang w:eastAsia="en-GB"/>
+        </w:rPr>
+      </w:pPr>
+      <w:r>
+        <w:rPr>
+          <w:rFonts w:eastAsiaTheme="minorEastAsia"/>
+        </w:rPr>
+        <w:t xml:space="preserve"> </w:t>
+      </w:r>
+    </w:p>
+    <w:p>
+      <w:pPr>
+        <w:rPr>
+          <w:rFonts w:eastAsiaTheme="minorEastAsia"/>
+        </w:rPr>
+      </w:pPr>
+      <w:r>
+        <w:rPr>
+          <w:rFonts w:eastAsiaTheme="minorEastAsia"/>
+          <w:noProof/>
+          <w:lang w:eastAsia="en-GB"/>
+        </w:rPr>
+        <mc:AlternateContent>
+          <mc:Choice Requires="wps">
+            <w:drawing>
+              <wp:anchor distT="45720" distB="45720" distL="114300" distR="114300" simplePos="0" relativeHeight="251676672" behindDoc="0" locked="0" layoutInCell="1" allowOverlap="1">
+                <wp:simplePos x="0" y="0"/>
+                <wp:positionH relativeFrom="margin">
+                  <wp:posOffset>4419600</wp:posOffset>
+                </wp:positionH>
+                <wp:positionV relativeFrom="paragraph">
+                  <wp:posOffset>511810</wp:posOffset>
+                </wp:positionV>
+                <wp:extent cx="1228725" cy="619125"/>
+                <wp:effectExtent l="0" t="0" r="28575" b="28575"/>
+                <wp:wrapSquare wrapText="bothSides"/>
+                <wp:docPr id="18" name="Text Box 2"/>
+                <wp:cNvGraphicFramePr>
+                  <a:graphicFrameLocks xmlns:a="http://schemas.openxmlformats.org/drawingml/2006/main"/>
+                </wp:cNvGraphicFramePr>
+                <a:graphic xmlns:a="http://schemas.openxmlformats.org/drawingml/2006/main">
+                  <a:graphicData uri="http://schemas.microsoft.com/office/word/2010/wordprocessingShape">
+                    <wps:wsp>
+                      <wps:cNvSpPr txBox="1">
+                        <a:spLocks noChangeArrowheads="1"/>
+                      </wps:cNvSpPr>
+                      <wps:spPr bwMode="auto">
+                        <a:xfrm>
+                          <a:off x="0" y="0"/>
+                          <a:ext cx="1228725" cy="619125"/>
+                        </a:xfrm>
+                        <a:prstGeom prst="rect">
+                          <a:avLst/>
+                        </a:prstGeom>
+                        <a:solidFill>
+                          <a:srgbClr val="FFFFFF"/>
+                        </a:solidFill>
+                        <a:ln w="9525">
+                          <a:solidFill>
+                            <a:srgbClr val="000000"/>
+                          </a:solidFill>
+                          <a:miter lim="800000"/>
+                          <a:headEnd/>
+                          <a:tailEnd/>
+                        </a:ln>
+                      </wps:spPr>
+                      <wps:txbx>
+                        <w:txbxContent>
+                          <w:p>
+                            <w:r>
+                              <w:t>Diagram created by the author on paint</w:t>
+                            </w:r>
+                          </w:p>
+                        </w:txbxContent>
+                      </wps:txbx>
+                      <wps:bodyPr rot="0" vert="horz" wrap="square" lIns="91440" tIns="45720" rIns="91440" bIns="45720" anchor="t" anchorCtr="0">
+                        <a:noAutofit/>
+                      </wps:bodyPr>
+                    </wps:wsp>
+                  </a:graphicData>
+                </a:graphic>
+                <wp14:sizeRelH relativeFrom="margin">
+                  <wp14:pctWidth>0</wp14:pctWidth>
+                </wp14:sizeRelH>
+                <wp14:sizeRelV relativeFrom="margin">
+                  <wp14:pctHeight>0</wp14:pctHeight>
+                </wp14:sizeRelV>
+              </wp:anchor>
+            </w:drawing>
+          </mc:Choice>
+          <mc:Fallback>
+            <w:pict>
+              <v:shape id="_x0000_s1032" type="#_x0000_t202" style="position:absolute;margin-left:348pt;margin-top:40.3pt;width:96.75pt;height:48.75pt;z-index:251676672;visibility:visible;mso-wrap-style:square;mso-width-percent:0;mso-height-percent:0;mso-wrap-distance-left:9pt;mso-wrap-distance-top:3.6pt;mso-wrap-distance-right:9pt;mso-wrap-distance-bottom:3.6pt;mso-position-horizontal:absolute;mso-position-horizontal-relative:margin;mso-position-vertical:absolute;mso-position-vertical-relative:text;mso-width-percent:0;mso-height-percent:0;mso-width-relative:margin;mso-height-relative:margin;v-text-anchor:top" o:gfxdata="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">
+                <v:textbox>
+                  <w:txbxContent>
+                    <w:p>
+                      <w:r>
+                        <w:t>Diagram created by the author on paint</w:t>
+                      </w:r>
+                    </w:p>
+                  </w:txbxContent>
+                </v:textbox>
+                <w10:wrap type="square" anchorx="margin"/>
+              </v:shape>
+            </w:pict>
+          </mc:Fallback>
+        </mc:AlternateContent>
+      </w:r>
+    </w:p>
+    <w:p>
+      <w:pPr>
+        <w:rPr>
+          <w:rFonts w:eastAsiaTheme="minorEastAsia"/>
+        </w:rPr>
+      </w:pPr>
+    </w:p>
+    <w:p>
+      <w:bookmarkStart w:id="27" w:name="_Toc5995841"/>
+    </w:p>
+    <w:p/>
+    <w:p/>
+    <w:p/>
+    <w:p/>
+    <w:p/>
+    <w:p/>
+    <w:p/>
+    <w:p>
+      <w:r>
+        <w:t xml:space="preserve">Where the circumference </w:t>
+      </w:r>
+      <w:r>
+        <w:t>is calculated as follows on the circle is the total perimeter around the circle and can be calculated as foll</w:t>
+      </w:r>
+      <w:r>
+        <w:t>ows</w:t>
+      </w:r>
+      <w:r>
+        <w:t>:</w:t>
+      </w:r>
+    </w:p>
+    <w:p>
+      <w:pPr>
+        <w:jc w:val="center"/>
+        <w:rPr>
+          <w:i/>
+        </w:rPr>
+      </w:pPr>
+      <w:r>
+        <w:rPr>
+          <w:i/>
+        </w:rPr>
+        <w:t>Figure 1</w:t>
+      </w:r>
+      <w:r>
+        <w:rPr>
+          <w:i/>
+        </w:rPr>
+        <w:t>4</w:t>
+      </w:r>
+      <w:r>
+        <w:rPr>
+          <w:i/>
+        </w:rPr>
+        <w:t xml:space="preserve">: </w:t>
+      </w:r>
+      <w:r>
+        <w:rPr>
+          <w:i/>
+        </w:rPr>
+        <w:t>Equation for the circumference of a circle</w:t>
+      </w:r>
+    </w:p>
+    <w:p>
+      <w:pPr>
+        <w:jc w:val="center"/>
+        <w:rPr>
+          <w:rFonts w:eastAsiaTheme="minorEastAsia"/>
+        </w:rPr>
+      </w:pPr>
+      <m:oMath>
+        <m:r>
+          <w:rPr>
+            <w:rFonts w:ascii="Cambria Math" w:hAnsi="Cambria Math"/>
+          </w:rPr>
+          <m:t>c= πd or c=2πr</m:t>
+        </m:r>
+      </m:oMath>
+      <w:r>
+        <w:rPr>
+          <w:rFonts w:eastAsiaTheme="minorEastAsia"/>
+        </w:rPr>
+        <w:t xml:space="preserve"> </w:t>
+      </w:r>
+    </w:p>
+    <w:p>
+      <w:r>
+        <w:t>Where:</w:t>
+      </w:r>
+    </w:p>
+    <w:p>
+      <w:pPr>
+        <w:pStyle w:val="ListParagraph"/>
+        <w:numPr>
+          <w:ilvl w:val="0"/>
+          <w:numId w:val="19"/>
+        </w:numPr>
+      </w:pPr>
+      <w:r>
+        <w:t>d = the diameter of the circle</w:t>
+      </w:r>
+      <w:r>
+        <w:t xml:space="preserve"> (the total width of the circle)</w:t>
+      </w:r>
+    </w:p>
+    <w:p>
+      <w:pPr>
+        <w:pStyle w:val="ListParagraph"/>
+        <w:numPr>
+          <w:ilvl w:val="0"/>
+          <w:numId w:val="19"/>
+        </w:numPr>
+      </w:pPr>
+      <w:r>
+        <w:t>r = half the width of the circle</w:t>
+      </w:r>
+    </w:p>
+    <w:p>
+      <w:pPr>
+        <w:pStyle w:val="ListParagraph"/>
+        <w:numPr>
+          <w:ilvl w:val="0"/>
+          <w:numId w:val="19"/>
+        </w:numPr>
+      </w:pPr>
+      <w:r>
+        <w:t>c = the circumference of the circle</w:t>
+      </w:r>
+      <w:r>
+        <w:t xml:space="preserve"> (the total perimeter of the circle)</w:t>
+      </w:r>
+    </w:p>
+    <w:p/>
+    <w:p>
+      <w:r>
+        <w:br w:type="page"/>
+      </w:r>
+    </w:p>
+    <w:p>
+      <w:r>
+        <w:lastRenderedPageBreak/>
+        <w:t>From the graph, it can be observed that the arc is a portion of the circumference. Therefore an expression for the arc can be derived from the ratio of the angle. Therefore the length of the arc can be expressed as follows</w:t>
+      </w:r>
+    </w:p>
+    <w:p>
+      <w:pPr>
+        <w:jc w:val="center"/>
+        <w:rPr>
+          <w:i/>
+        </w:rPr>
+      </w:pPr>
+      <w:r>
+        <w:rPr>
+          <w:i/>
+        </w:rPr>
+        <w:t>Figure 1</w:t>
+      </w:r>
+      <w:r>
+        <w:rPr>
+          <w:i/>
+        </w:rPr>
+        <w:t>5</w:t>
+      </w:r>
+      <w:r>
+        <w:rPr>
+          <w:i/>
+        </w:rPr>
+        <w:t>: deriving an expression for the arc</w:t>
+      </w:r>
+    </w:p>
+    <w:p>
+      <w:pPr>
+        <w:rPr>
+          <w:rFonts w:eastAsiaTheme="minorEastAsia"/>
+        </w:rPr>
+      </w:pPr>
+      <m:oMathPara>
+        <m:oMath>
+          <m:r>
+            <w:rPr>
+              <w:rFonts w:ascii="Cambria Math" w:hAnsi="Cambria Math"/>
+            </w:rPr>
+            <m:t>s=</m:t>
+          </m:r>
+          <m:f>
+            <m:fPr>
+              <m:ctrlPr>
+                <w:rPr>
+                  <w:rFonts w:ascii="Cambria Math" w:hAnsi="Cambria Math"/>
+                  <w:i/>
+                </w:rPr>
+              </m:ctrlPr>
+            </m:fPr>
+            <m:num>
+              <m:r>
+                <w:rPr>
+                  <w:rFonts w:ascii="Cambria Math" w:hAnsi="Cambria Math"/>
+                </w:rPr>
+                <m:t>θ</m:t>
+              </m:r>
+            </m:num>
+            <m:den>
+              <m:r>
+                <w:rPr>
+                  <w:rFonts w:ascii="Cambria Math" w:hAnsi="Cambria Math"/>
+                </w:rPr>
+                <m:t>2</m:t>
+              </m:r>
+              <m:r>
+                <w:rPr>
+                  <w:rFonts w:ascii="Cambria Math" w:hAnsi="Cambria Math"/>
+                  <w:strike/>
+                </w:rPr>
+                <m:t>π</m:t>
+              </m:r>
+            </m:den>
+          </m:f>
+          <m:r>
+            <w:rPr>
+              <w:rFonts w:ascii="Cambria Math" w:hAnsi="Cambria Math"/>
+            </w:rPr>
+            <m:t>×</m:t>
+          </m:r>
+          <m:r>
+            <w:rPr>
+              <w:rFonts w:ascii="Cambria Math" w:hAnsi="Cambria Math"/>
+              <w:strike/>
+            </w:rPr>
+            <m:t>π</m:t>
+          </m:r>
+          <m:r>
+            <w:rPr>
+              <w:rFonts w:ascii="Cambria Math" w:hAnsi="Cambria Math"/>
+            </w:rPr>
+            <m:t>d or s=</m:t>
+          </m:r>
+          <m:f>
+            <m:fPr>
+              <m:ctrlPr>
+                <w:rPr>
+                  <w:rFonts w:ascii="Cambria Math" w:hAnsi="Cambria Math"/>
+                  <w:i/>
+                </w:rPr>
+              </m:ctrlPr>
+            </m:fPr>
+            <m:num>
+              <m:r>
+                <w:rPr>
+                  <w:rFonts w:ascii="Cambria Math" w:hAnsi="Cambria Math"/>
+                </w:rPr>
+                <m:t>θ</m:t>
+              </m:r>
+            </m:num>
+            <m:den>
+              <m:r>
+                <w:rPr>
+                  <w:rFonts w:ascii="Cambria Math" w:hAnsi="Cambria Math"/>
+                  <w:strike/>
+                </w:rPr>
+                <m:t>2π</m:t>
+              </m:r>
+            </m:den>
+          </m:f>
+          <m:r>
+            <w:rPr>
+              <w:rFonts w:ascii="Cambria Math" w:hAnsi="Cambria Math"/>
+            </w:rPr>
+            <m:t>×</m:t>
+          </m:r>
+          <m:r>
+            <w:rPr>
+              <w:rFonts w:ascii="Cambria Math" w:hAnsi="Cambria Math"/>
+              <w:strike/>
+            </w:rPr>
+            <m:t xml:space="preserve"> 2π</m:t>
+          </m:r>
+          <m:r>
+            <w:rPr>
+              <w:rFonts w:ascii="Cambria Math" w:hAnsi="Cambria Math"/>
+            </w:rPr>
+            <m:t xml:space="preserve">r </m:t>
+          </m:r>
+          <m:r>
+            <m:rPr>
+              <m:sty m:val="p"/>
+            </m:rPr>
+            <w:rPr>
+              <w:rFonts w:ascii="Cambria Math" w:hAnsi="Cambria Math"/>
+            </w:rPr>
+            <w:br/>
+          </m:r>
+        </m:oMath>
+        <m:oMath>
+          <m:r>
+            <w:rPr>
+              <w:rFonts w:ascii="Cambria Math" w:eastAsiaTheme="minorEastAsia" w:hAnsi="Cambria Math"/>
+            </w:rPr>
+            <m:t>s=</m:t>
+          </m:r>
+          <m:f>
+            <m:fPr>
+              <m:ctrlPr>
+                <w:rPr>
+                  <w:rFonts w:ascii="Cambria Math" w:hAnsi="Cambria Math"/>
+                  <w:i/>
+                </w:rPr>
+              </m:ctrlPr>
+            </m:fPr>
+            <m:num>
+              <m:r>
+                <w:rPr>
+                  <w:rFonts w:ascii="Cambria Math" w:hAnsi="Cambria Math"/>
+                </w:rPr>
+                <m:t>θ</m:t>
+              </m:r>
+              <m:ctrlPr>
+                <w:rPr>
+                  <w:rFonts w:ascii="Cambria Math" w:eastAsiaTheme="minorEastAsia" w:hAnsi="Cambria Math"/>
+                  <w:i/>
+                </w:rPr>
+              </m:ctrlPr>
+            </m:num>
+            <m:den>
+              <m:r>
+                <w:rPr>
+                  <w:rFonts w:ascii="Cambria Math" w:hAnsi="Cambria Math"/>
+                </w:rPr>
+                <m:t>2</m:t>
+              </m:r>
+            </m:den>
+          </m:f>
+          <m:r>
+            <w:rPr>
+              <w:rFonts w:ascii="Cambria Math" w:hAnsi="Cambria Math"/>
+            </w:rPr>
+            <m:t>d or s= θr</m:t>
+          </m:r>
+        </m:oMath>
+      </m:oMathPara>
+    </w:p>
+    <w:p>
+      <w:pPr>
+        <w:rPr>
+          <w:rFonts w:eastAsiaTheme="minorEastAsia"/>
+        </w:rPr>
+      </w:pPr>
+      <w:r>
+        <w:rPr>
+          <w:rFonts w:eastAsiaTheme="minorEastAsia"/>
+        </w:rPr>
+        <w:t>Where:</w:t>
+      </w:r>
+    </w:p>
+    <w:p>
+      <w:pPr>
+        <w:pStyle w:val="ListParagraph"/>
+        <w:numPr>
+          <w:ilvl w:val="0"/>
+          <w:numId w:val="20"/>
+        </w:numPr>
+        <w:rPr>
+          <w:rFonts w:eastAsiaTheme="minorEastAsia"/>
+        </w:rPr>
+      </w:pPr>
+      <m:oMath>
+        <m:r>
+          <m:rPr>
+            <m:sty m:val="p"/>
+          </m:rPr>
+          <w:rPr>
+            <w:rFonts w:ascii="Cambria Math" w:hAnsi="Cambria Math"/>
+          </w:rPr>
+          <m:t>θ</m:t>
+        </m:r>
+      </m:oMath>
+      <w:r>
+        <w:rPr>
+          <w:rFonts w:eastAsiaTheme="minorEastAsia"/>
+        </w:rPr>
+        <w:t xml:space="preserve"> = angle traversed by the arc</w:t>
+      </w:r>
+    </w:p>
+    <w:p>
+      <w:pPr>
+        <w:pStyle w:val="ListParagraph"/>
+        <w:numPr>
+          <w:ilvl w:val="0"/>
+          <w:numId w:val="20"/>
+        </w:numPr>
+        <w:rPr>
+          <w:rFonts w:eastAsiaTheme="minorEastAsia"/>
+        </w:rPr>
+      </w:pPr>
+      <w:r>
+        <w:rPr>
+          <w:rFonts w:eastAsiaTheme="minorEastAsia"/>
+        </w:rPr>
+        <w:t>s</w:t>
+      </w:r>
+      <w:r>
+        <w:rPr>
+          <w:rFonts w:eastAsiaTheme="minorEastAsia"/>
+        </w:rPr>
+        <w:t xml:space="preserve"> = </w:t>
+      </w:r>
+      <w:r>
+        <w:rPr>
+          <w:rFonts w:eastAsiaTheme="minorEastAsia"/>
+        </w:rPr>
+        <w:t>total length of the arc (this will later be known as the displacement traversing the circle as we move into circular motion. Hence why it shares the same variable name)</w:t>
+      </w:r>
+    </w:p>
+    <w:p>
+      <w:pPr>
+        <w:rPr>
+          <w:rFonts w:eastAsiaTheme="minorEastAsia"/>
+        </w:rPr>
+      </w:pPr>
+      <w:r>
+        <w:rPr>
+          <w:rFonts w:eastAsiaTheme="minorEastAsia"/>
+        </w:rPr>
+        <w:t xml:space="preserve">Therefore, if angular velocity is a measure of the rate of change of the angle rotated and the arc is a measure of a section of a circle rotated, an equation for the speed </w:t>
+      </w:r>
+      <w:r>
+        <w:rPr>
+          <w:rFonts w:eastAsiaTheme="minorEastAsia"/>
+        </w:rPr>
+        <w:t>and acceleration around a circle can be shown as follows:</w:t>
+      </w:r>
+    </w:p>
+    <w:p>
+      <w:pPr>
+        <w:jc w:val="center"/>
+        <w:rPr>
+          <w:rFonts w:eastAsiaTheme="minorEastAsia"/>
+        </w:rPr>
+      </w:pPr>
+      <w:r>
+        <w:rPr>
+          <w:rFonts w:eastAsiaTheme="minorEastAsia"/>
+        </w:rPr>
+        <w:t xml:space="preserve">Figure 16: expressing velocity and acceleration on the </w:t>
+      </w:r>
+      <w:proofErr w:type="spellStart"/>
+      <w:r>
+        <w:rPr>
+          <w:rFonts w:eastAsiaTheme="minorEastAsia"/>
+        </w:rPr>
+        <w:t>circumfrence</w:t>
+      </w:r>
+      <w:proofErr w:type="spellEnd"/>
+      <w:r>
+        <w:rPr>
+          <w:rFonts w:eastAsiaTheme="minorEastAsia"/>
+        </w:rPr>
+        <w:t xml:space="preserve"> of a circle</w:t>
+      </w:r>
+    </w:p>
+    <w:p>
+      <w:pPr>
+        <w:rPr>
+          <w:rFonts w:eastAsiaTheme="minorEastAsia"/>
+        </w:rPr>
+      </w:pPr>
+      <m:oMathPara>
+        <m:oMath>
+          <m:r>
+            <w:rPr>
+              <w:rFonts w:ascii="Cambria Math" w:eastAsiaTheme="minorEastAsia" w:hAnsi="Cambria Math"/>
+            </w:rPr>
+            <m:t>v= ωr</m:t>
+          </m:r>
+          <m:r>
+            <w:rPr>
+              <w:rFonts w:ascii="Cambria Math" w:eastAsiaTheme="minorEastAsia" w:hAnsi="Cambria Math"/>
+            </w:rPr>
+            <w:br/>
+          </m:r>
+        </m:oMath>
+        <m:oMath>
+          <m:r>
+            <w:rPr>
+              <w:rFonts w:ascii="Cambria Math" w:eastAsiaTheme="minorEastAsia" w:hAnsi="Cambria Math"/>
+            </w:rPr>
+            <m:t xml:space="preserve">a= </m:t>
+          </m:r>
+        </m:oMath>
+      </m:oMathPara>
+    </w:p>
+    <w:p>
+      <w:pPr>
+        <w:rPr>
+          <w:rFonts w:eastAsiaTheme="minorEastAsia"/>
+        </w:rPr>
+      </w:pPr>
+    </w:p>
+    <w:p>
+      <w:pPr>
+        <w:jc w:val="center"/>
+      </w:pPr>
     </w:p>
     <w:p>
       <w:pPr>
         <w:pStyle w:val="Heading1"/>
       </w:pPr>
-      <w:bookmarkStart w:id="28" w:name="_Toc5995841"/>
       <w:r>
         <w:t>C</w:t>
       </w:r>
       <w:r>
         <w:t>ollisions</w:t>
       </w:r>
-      <w:bookmarkEnd w:id="28"/>
+      <w:bookmarkEnd w:id="27"/>
     </w:p>
     <w:p>
       <w:pPr>
@@ -5626,7 +6935,12 @@
         </w:numPr>
       </w:pPr>
       <w:r>
-        <w:t>How inelastic collisions results in energy lost in other areas</w:t>
+        <w:t>How inelastic collisions resul</w:t>
+      </w:r>
+      <w:bookmarkStart w:id="28" w:name="_GoBack"/>
+      <w:bookmarkEnd w:id="28"/>
+      <w:r>
+        <w:t>ts in energy lost in other areas</w:t>
       </w:r>
     </w:p>
     <w:p>
@@ -6058,10 +7372,6 @@
     <w:p>
       <w:pPr>
         <w:pStyle w:val="NoSpacing"/>
-        <w:numPr>
-          <w:ilvl w:val="2"/>
-          <w:numId w:val="8"/>
-        </w:numPr>
       </w:pPr>
     </w:p>
     <w:p>
@@ -6225,6 +7535,7 @@
       </w:pPr>
       <w:bookmarkStart w:id="31" w:name="_Toc5995844"/>
       <w:r>
+        <w:lastRenderedPageBreak/>
         <w:t>Chapter 3: Analysis Requirements and Design</w:t>
       </w:r>
       <w:bookmarkEnd w:id="31"/>
@@ -6323,6 +7634,11 @@
         <w:pStyle w:val="Heading2"/>
       </w:pPr>
       <w:bookmarkStart w:id="33" w:name="_Toc5995846"/>
+    </w:p>
+    <w:p>
+      <w:pPr>
+        <w:pStyle w:val="Heading2"/>
+      </w:pPr>
       <w:r>
         <w:t>Design patterns</w:t>
       </w:r>
@@ -6389,13 +7705,23 @@
       <w:r>
         <w:t>Explain how much of what we discussed in motion can be elaborated into vectors</w:t>
       </w:r>
+      <w:r>
+        <w:t xml:space="preserve">, matrices and the variable aspects of motion i.e. how the rate of change of displacement, velocity and acceleration can be expressed using more iterative equation like </w:t>
+      </w:r>
+      <w:proofErr w:type="spellStart"/>
+      <w:r>
+        <w:t>eulers</w:t>
+      </w:r>
+      <w:proofErr w:type="spellEnd"/>
+      <w:r>
+        <w:t xml:space="preserve"> method (with a degree of error) or </w:t>
+      </w:r>
     </w:p>
     <w:p>
       <w:pPr>
         <w:pStyle w:val="Heading4"/>
       </w:pPr>
       <w:r>
-        <w:lastRenderedPageBreak/>
         <w:t>Libraries required</w:t>
       </w:r>
     </w:p>
@@ -6564,7 +7890,7 @@
                     <pic:cNvPicPr/>
                   </pic:nvPicPr>
                   <pic:blipFill rotWithShape="1">
-                    <a:blip r:embed="rId18"/>
+                    <a:blip r:embed="rId19"/>
                     <a:srcRect l="11719" t="65710" r="76256" b="28248"/>
                     <a:stretch/>
                   </pic:blipFill>
@@ -6627,6 +7953,7 @@
         </w:numPr>
       </w:pPr>
       <w:r>
+        <w:lastRenderedPageBreak/>
         <w:br/>
       </w:r>
     </w:p>
@@ -6702,11 +8029,100 @@
     <w:p/>
     <w:p/>
     <w:p>
+      <w:pPr>
+        <w:pStyle w:val="Heading1"/>
+      </w:pPr>
       <w:r>
         <w:br w:type="page"/>
       </w:r>
-    </w:p>
-    <w:p/>
+      <w:r>
+        <w:lastRenderedPageBreak/>
+        <w:t xml:space="preserve">Glossary </w:t>
+      </w:r>
+    </w:p>
+    <w:p>
+      <w:pPr>
+        <w:pStyle w:val="Heading1"/>
+      </w:pPr>
+    </w:p>
+    <w:p>
+      <w:r>
+        <w:t>s = the displacement of an object (how much has the position changed)</w:t>
+      </w:r>
+    </w:p>
+    <w:p>
+      <w:r>
+        <w:t>v = velocity of an object in motion</w:t>
+      </w:r>
+    </w:p>
+    <w:p>
+      <w:r>
+        <w:t xml:space="preserve">a = the acceleration of an object </w:t>
+      </w:r>
+    </w:p>
+    <w:p>
+      <w:r>
+        <w:t>t = time period</w:t>
+      </w:r>
+    </w:p>
+    <w:p>
+      <w:r>
+        <w:t>F</w:t>
+      </w:r>
+      <w:r>
+        <w:rPr>
+          <w:vertAlign w:val="subscript"/>
+        </w:rPr>
+        <w:t>r</w:t>
+      </w:r>
+      <w:r>
+        <w:t xml:space="preserve"> = surface friction</w:t>
+      </w:r>
+    </w:p>
+    <w:p>
+      <w:r>
+        <w:t>D = Air resistance</w:t>
+      </w:r>
+    </w:p>
+    <w:p>
+      <w:r>
+        <w:t>Cd = co-efficient of drag</w:t>
+      </w:r>
+    </w:p>
+    <w:p>
+      <w:r>
+        <w:t>Cl = co-efficient of lift</w:t>
+      </w:r>
+    </w:p>
+    <w:p>
+      <w:pPr>
+        <w:rPr>
+          <w:rFonts w:cstheme="minorHAnsi"/>
+        </w:rPr>
+      </w:pPr>
+      <w:r>
+        <w:rPr>
+          <w:rFonts w:cstheme="minorHAnsi"/>
+        </w:rPr>
+        <w:t>ρ = density of an object</w:t>
+      </w:r>
+    </w:p>
+    <w:p>
+      <w:r>
+        <w:br w:type="page"/>
+      </w:r>
+    </w:p>
+    <w:p>
+      <w:pPr>
+        <w:pStyle w:val="Heading1"/>
+      </w:pPr>
+      <w:proofErr w:type="spellStart"/>
+      <w:r>
+        <w:lastRenderedPageBreak/>
+        <w:t>Refrences</w:t>
+      </w:r>
+      <w:proofErr w:type="spellEnd"/>
+    </w:p>
     <w:p>
       <w:pPr>
         <w:pStyle w:val="ListParagraph"/>
@@ -6718,7 +8134,7 @@
           <w:rStyle w:val="authors"/>
         </w:rPr>
       </w:pPr>
-      <w:hyperlink r:id="rId19" w:history="1">
+      <w:hyperlink r:id="rId20" w:history="1">
         <w:r>
           <w:rPr>
             <w:rStyle w:val="Hyperlink"/>
@@ -6772,13 +8188,27 @@
         </w:rPr>
         <w:t xml:space="preserve">(viewed from </w:t>
       </w:r>
-      <w:hyperlink r:id="rId20" w:history="1">
+      <w:hyperlink r:id="rId21" w:history="1">
         <w:r>
           <w:rPr>
             <w:rStyle w:val="Hyperlink"/>
             <w:rFonts w:cstheme="minorHAnsi"/>
           </w:rPr>
-          <w:t>https://learning.oreilly.com/library/view/physics-for-game/9781449361037/ch02.html</w:t>
+          <w:t>https://learning.oreilly.com</w:t>
+        </w:r>
+        <w:r>
+          <w:rPr>
+            <w:rStyle w:val="Hyperlink"/>
+            <w:rFonts w:cstheme="minorHAnsi"/>
+          </w:rPr>
+          <w:t>/</w:t>
+        </w:r>
+        <w:r>
+          <w:rPr>
+            <w:rStyle w:val="Hyperlink"/>
+            <w:rFonts w:cstheme="minorHAnsi"/>
+          </w:rPr>
+          <w:t>library/view/physics-for-game/9781449361037/ch02.html</w:t>
         </w:r>
       </w:hyperlink>
       <w:r>
@@ -6828,7 +8258,7 @@
       <w:r>
         <w:br/>
       </w:r>
-      <w:hyperlink r:id="rId21" w:history="1">
+      <w:hyperlink r:id="rId22" w:history="1">
         <w:r>
           <w:rPr>
             <w:rStyle w:val="Hyperlink"/>
@@ -6856,7 +8286,7 @@
       <w:pPr>
         <w:pStyle w:val="ListParagraph"/>
       </w:pPr>
-      <w:hyperlink r:id="rId22" w:history="1">
+      <w:hyperlink r:id="rId23" w:history="1">
         <w:r>
           <w:rPr>
             <w:rStyle w:val="Hyperlink"/>
@@ -6888,24 +8318,12 @@
       <w:r>
         <w:br/>
       </w:r>
-      <w:hyperlink r:id="rId23" w:history="1">
+      <w:hyperlink r:id="rId24" w:history="1">
         <w:r>
           <w:rPr>
             <w:rStyle w:val="Hyperlink"/>
           </w:rPr>
-          <w:t>http://www.chm.bris.ac.uk/webprojects2001/moorcraft/The%20Bouncing%</w:t>
-        </w:r>
-        <w:r>
-          <w:rPr>
-            <w:rStyle w:val="Hyperlink"/>
-          </w:rPr>
-          <w:t>2</w:t>
-        </w:r>
-        <w:r>
-          <w:rPr>
-            <w:rStyle w:val="Hyperlink"/>
-          </w:rPr>
-          <w:t>0Bomb.htm</w:t>
+          <w:t>http://www.chm.bris.ac.uk/webprojects2001/moorcraft/The%20Bouncing%20Bomb.htm</w:t>
         </w:r>
       </w:hyperlink>
       <w:r>
@@ -6929,7 +8347,7 @@
       <w:r>
         <w:br/>
       </w:r>
-      <w:hyperlink r:id="rId24" w:history="1">
+      <w:hyperlink r:id="rId25" w:history="1">
         <w:r>
           <w:rPr>
             <w:rStyle w:val="Hyperlink"/>
@@ -6955,7 +8373,7 @@
       <w:r>
         <w:br/>
       </w:r>
-      <w:hyperlink r:id="rId25" w:history="1">
+      <w:hyperlink r:id="rId26" w:history="1">
         <w:r>
           <w:rPr>
             <w:rStyle w:val="Hyperlink"/>
@@ -6986,7 +8404,7 @@
       <w:r>
         <w:br/>
       </w:r>
-      <w:hyperlink r:id="rId26" w:history="1">
+      <w:hyperlink r:id="rId27" w:history="1">
         <w:r>
           <w:rPr>
             <w:rStyle w:val="Hyperlink"/>
@@ -7015,7 +8433,7 @@
       <w:r>
         <w:br/>
       </w:r>
-      <w:hyperlink r:id="rId27" w:history="1">
+      <w:hyperlink r:id="rId28" w:history="1">
         <w:r>
           <w:rPr>
             <w:rStyle w:val="Hyperlink"/>
@@ -7035,7 +8453,7 @@
           <w:numId w:val="3"/>
         </w:numPr>
       </w:pPr>
-      <w:hyperlink r:id="rId28" w:history="1">
+      <w:hyperlink r:id="rId29" w:history="1">
         <w:r>
           <w:rPr>
             <w:rStyle w:val="Hyperlink"/>
@@ -7055,7 +8473,7 @@
           <w:numId w:val="3"/>
         </w:numPr>
       </w:pPr>
-      <w:hyperlink r:id="rId29" w:history="1">
+      <w:hyperlink r:id="rId30" w:history="1">
         <w:r>
           <w:rPr>
             <w:rStyle w:val="Hyperlink"/>
@@ -7083,7 +8501,7 @@
           <w:u w:val="none"/>
         </w:rPr>
       </w:pPr>
-      <w:hyperlink r:id="rId30" w:history="1">
+      <w:hyperlink r:id="rId31" w:history="1">
         <w:r>
           <w:rPr>
             <w:rStyle w:val="Hyperlink"/>
@@ -7116,7 +8534,7 @@
           <w:numId w:val="3"/>
         </w:numPr>
       </w:pPr>
-      <w:hyperlink r:id="rId31" w:history="1">
+      <w:hyperlink r:id="rId32" w:history="1">
         <w:r>
           <w:rPr>
             <w:rStyle w:val="Hyperlink"/>
@@ -7141,7 +8559,7 @@
           <w:numId w:val="3"/>
         </w:numPr>
       </w:pPr>
-      <w:hyperlink r:id="rId32" w:history="1">
+      <w:hyperlink r:id="rId33" w:history="1">
         <w:r>
           <w:rPr>
             <w:rStyle w:val="Hyperlink"/>
@@ -7174,7 +8592,7 @@
           <w:u w:val="none"/>
         </w:rPr>
       </w:pPr>
-      <w:hyperlink r:id="rId33" w:history="1">
+      <w:hyperlink r:id="rId34" w:history="1">
         <w:r>
           <w:rPr>
             <w:rStyle w:val="Hyperlink"/>
@@ -7196,7 +8614,7 @@
           <w:numId w:val="3"/>
         </w:numPr>
       </w:pPr>
-      <w:hyperlink r:id="rId34" w:history="1">
+      <w:hyperlink r:id="rId35" w:history="1">
         <w:r>
           <w:rPr>
             <w:rStyle w:val="Hyperlink"/>
@@ -7209,7 +8627,7 @@
       </w:r>
     </w:p>
     <w:sectPr>
-      <w:footerReference w:type="default" r:id="rId35"/>
+      <w:footerReference w:type="default" r:id="rId36"/>
       <w:pgSz w:w="11906" w:h="16838"/>
       <w:pgMar w:top="1440" w:right="1440" w:bottom="1440" w:left="1440" w:header="708" w:footer="708" w:gutter="0"/>
       <w:cols w:space="708"/>
@@ -7280,7 +8698,7 @@
           <w:rPr>
             <w:noProof/>
           </w:rPr>
-          <w:t>10</w:t>
+          <w:t>17</w:t>
         </w:r>
         <w:r>
           <w:rPr>
@@ -7327,6 +8745,119 @@
 <file path=word/numbering.xml><?xml version="1.0" encoding="utf-8"?>
 <w:numbering xmlns:wpc="http://schemas.microsoft.com/office/word/2010/wordprocessingCanvas" xmlns:cx="http://schemas.microsoft.com/office/drawing/2014/chartex" xmlns:cx1="http://schemas.microsoft.com/office/drawing/2015/9/8/chartex" xmlns:mc="http://schemas.openxmlformats.org/markup-compatibility/2006" xmlns:o="urn:schemas-microsoft-com:office:office" xmlns:r="http://schemas.openxmlformats.org/officeDocument/2006/relationships" xmlns:m="http://schemas.openxmlformats.org/officeDocument/2006/math" xmlns:v="urn:schemas-microsoft-com:vml" xmlns:wp14="http://schemas.microsoft.com/office/word/2010/wordprocessingDrawing" xmlns:wp="http://schemas.openxmlformats.org/drawingml/2006/wordprocessingDrawing" xmlns:w10="urn:schemas-microsoft-com:office:word" xmlns:w="http://schemas.openxmlformats.org/wordprocessingml/2006/main" xmlns:w14="http://schemas.microsoft.com/office/word/2010/wordml" xmlns:w15="http://schemas.microsoft.com/office/word/2012/wordml" xmlns:w16se="http://schemas.microsoft.com/office/word/2015/wordml/symex" xmlns:wpg="http://schemas.microsoft.com/office/word/2010/wordprocessingGroup" xmlns:wpi="http://schemas.microsoft.com/office/word/2010/wordprocessingInk" xmlns:wne="http://schemas.microsoft.com/office/word/2006/wordml" xmlns:wps="http://schemas.microsoft.com/office/word/2010/wordprocessingShape" mc:Ignorable="w14 w15 w16se wp14">
   <w:abstractNum w:abstractNumId="0" w15:restartNumberingAfterBreak="0">
+    <w:nsid w:val="019C7D4B"/>
+    <w:multiLevelType w:val="hybridMultilevel"/>
+    <w:tmpl w:val="F56E3A30"/>
+    <w:lvl w:ilvl="0" w:tplc="08090001">
+      <w:start w:val="1"/>
+      <w:numFmt w:val="bullet"/>
+      <w:lvlText w:val=""/>
+      <w:lvlJc w:val="left"/>
+      <w:pPr>
+        <w:ind w:left="3600" w:hanging="360"/>
+      </w:pPr>
+      <w:rPr>
+        <w:rFonts w:ascii="Symbol" w:hAnsi="Symbol" w:hint="default"/>
+      </w:rPr>
+    </w:lvl>
+    <w:lvl w:ilvl="1" w:tplc="08090003" w:tentative="1">
+      <w:start w:val="1"/>
+      <w:numFmt w:val="bullet"/>
+      <w:lvlText w:val="o"/>
+      <w:lvlJc w:val="left"/>
+      <w:pPr>
+        <w:ind w:left="4320" w:hanging="360"/>
+      </w:pPr>
+      <w:rPr>
+        <w:rFonts w:ascii="Courier New" w:hAnsi="Courier New" w:cs="Courier New" w:hint="default"/>
+      </w:rPr>
+    </w:lvl>
+    <w:lvl w:ilvl="2" w:tplc="08090005" w:tentative="1">
+      <w:start w:val="1"/>
+      <w:numFmt w:val="bullet"/>
+      <w:lvlText w:val=""/>
+      <w:lvlJc w:val="left"/>
+      <w:pPr>
+        <w:ind w:left="5040" w:hanging="360"/>
+      </w:pPr>
+      <w:rPr>
+        <w:rFonts w:ascii="Wingdings" w:hAnsi="Wingdings" w:hint="default"/>
+      </w:rPr>
+    </w:lvl>
+    <w:lvl w:ilvl="3" w:tplc="08090001" w:tentative="1">
+      <w:start w:val="1"/>
+      <w:numFmt w:val="bullet"/>
+      <w:lvlText w:val=""/>
+      <w:lvlJc w:val="left"/>
+      <w:pPr>
+        <w:ind w:left="5760" w:hanging="360"/>
+      </w:pPr>
+      <w:rPr>
+        <w:rFonts w:ascii="Symbol" w:hAnsi="Symbol" w:hint="default"/>
+      </w:rPr>
+    </w:lvl>
+    <w:lvl w:ilvl="4" w:tplc="08090003" w:tentative="1">
+      <w:start w:val="1"/>
+      <w:numFmt w:val="bullet"/>
+      <w:lvlText w:val="o"/>
+      <w:lvlJc w:val="left"/>
+      <w:pPr>
+        <w:ind w:left="6480" w:hanging="360"/>
+      </w:pPr>
+      <w:rPr>
+        <w:rFonts w:ascii="Courier New" w:hAnsi="Courier New" w:cs="Courier New" w:hint="default"/>
+      </w:rPr>
+    </w:lvl>
+    <w:lvl w:ilvl="5" w:tplc="08090005" w:tentative="1">
+      <w:start w:val="1"/>
+      <w:numFmt w:val="bullet"/>
+      <w:lvlText w:val=""/>
+      <w:lvlJc w:val="left"/>
+      <w:pPr>
+        <w:ind w:left="7200" w:hanging="360"/>
+      </w:pPr>
+      <w:rPr>
+        <w:rFonts w:ascii="Wingdings" w:hAnsi="Wingdings" w:hint="default"/>
+      </w:rPr>
+    </w:lvl>
+    <w:lvl w:ilvl="6" w:tplc="08090001" w:tentative="1">
+      <w:start w:val="1"/>
+      <w:numFmt w:val="bullet"/>
+      <w:lvlText w:val=""/>
+      <w:lvlJc w:val="left"/>
+      <w:pPr>
+        <w:ind w:left="7920" w:hanging="360"/>
+      </w:pPr>
+      <w:rPr>
+        <w:rFonts w:ascii="Symbol" w:hAnsi="Symbol" w:hint="default"/>
+      </w:rPr>
+    </w:lvl>
+    <w:lvl w:ilvl="7" w:tplc="08090003" w:tentative="1">
+      <w:start w:val="1"/>
+      <w:numFmt w:val="bullet"/>
+      <w:lvlText w:val="o"/>
+      <w:lvlJc w:val="left"/>
+      <w:pPr>
+        <w:ind w:left="8640" w:hanging="360"/>
+      </w:pPr>
+      <w:rPr>
+        <w:rFonts w:ascii="Courier New" w:hAnsi="Courier New" w:cs="Courier New" w:hint="default"/>
+      </w:rPr>
+    </w:lvl>
+    <w:lvl w:ilvl="8" w:tplc="08090005" w:tentative="1">
+      <w:start w:val="1"/>
+      <w:numFmt w:val="bullet"/>
+      <w:lvlText w:val=""/>
+      <w:lvlJc w:val="left"/>
+      <w:pPr>
+        <w:ind w:left="9360" w:hanging="360"/>
+      </w:pPr>
+      <w:rPr>
+        <w:rFonts w:ascii="Wingdings" w:hAnsi="Wingdings" w:hint="default"/>
+      </w:rPr>
+    </w:lvl>
+  </w:abstractNum>
+  <w:abstractNum w:abstractNumId="1" w15:restartNumberingAfterBreak="0">
     <w:nsid w:val="03C07D7E"/>
     <w:multiLevelType w:val="hybridMultilevel"/>
     <w:tmpl w:val="44AA897A"/>
@@ -7439,7 +8970,7 @@
       </w:rPr>
     </w:lvl>
   </w:abstractNum>
-  <w:abstractNum w:abstractNumId="1" w15:restartNumberingAfterBreak="0">
+  <w:abstractNum w:abstractNumId="2" w15:restartNumberingAfterBreak="0">
     <w:nsid w:val="06C67BDF"/>
     <w:multiLevelType w:val="hybridMultilevel"/>
     <w:tmpl w:val="CE5A0B66"/>
@@ -7552,7 +9083,7 @@
       </w:rPr>
     </w:lvl>
   </w:abstractNum>
-  <w:abstractNum w:abstractNumId="2" w15:restartNumberingAfterBreak="0">
+  <w:abstractNum w:abstractNumId="3" w15:restartNumberingAfterBreak="0">
     <w:nsid w:val="0FF853A3"/>
     <w:multiLevelType w:val="hybridMultilevel"/>
     <w:tmpl w:val="A51EDD3A"/>
@@ -7665,7 +9196,7 @@
       </w:rPr>
     </w:lvl>
   </w:abstractNum>
-  <w:abstractNum w:abstractNumId="3" w15:restartNumberingAfterBreak="0">
+  <w:abstractNum w:abstractNumId="4" w15:restartNumberingAfterBreak="0">
     <w:nsid w:val="114237D0"/>
     <w:multiLevelType w:val="hybridMultilevel"/>
     <w:tmpl w:val="AC640380"/>
@@ -7778,7 +9309,120 @@
       </w:rPr>
     </w:lvl>
   </w:abstractNum>
-  <w:abstractNum w:abstractNumId="4" w15:restartNumberingAfterBreak="0">
+  <w:abstractNum w:abstractNumId="5" w15:restartNumberingAfterBreak="0">
+    <w:nsid w:val="11F46A01"/>
+    <w:multiLevelType w:val="hybridMultilevel"/>
+    <w:tmpl w:val="CF72C11A"/>
+    <w:lvl w:ilvl="0" w:tplc="08090001">
+      <w:start w:val="1"/>
+      <w:numFmt w:val="bullet"/>
+      <w:lvlText w:val=""/>
+      <w:lvlJc w:val="left"/>
+      <w:pPr>
+        <w:ind w:left="785" w:hanging="360"/>
+      </w:pPr>
+      <w:rPr>
+        <w:rFonts w:ascii="Symbol" w:hAnsi="Symbol" w:hint="default"/>
+      </w:rPr>
+    </w:lvl>
+    <w:lvl w:ilvl="1" w:tplc="08090003" w:tentative="1">
+      <w:start w:val="1"/>
+      <w:numFmt w:val="bullet"/>
+      <w:lvlText w:val="o"/>
+      <w:lvlJc w:val="left"/>
+      <w:pPr>
+        <w:ind w:left="1505" w:hanging="360"/>
+      </w:pPr>
+      <w:rPr>
+        <w:rFonts w:ascii="Courier New" w:hAnsi="Courier New" w:cs="Courier New" w:hint="default"/>
+      </w:rPr>
+    </w:lvl>
+    <w:lvl w:ilvl="2" w:tplc="08090005" w:tentative="1">
+      <w:start w:val="1"/>
+      <w:numFmt w:val="bullet"/>
+      <w:lvlText w:val=""/>
+      <w:lvlJc w:val="left"/>
+      <w:pPr>
+        <w:ind w:left="2225" w:hanging="360"/>
+      </w:pPr>
+      <w:rPr>
+        <w:rFonts w:ascii="Wingdings" w:hAnsi="Wingdings" w:hint="default"/>
+      </w:rPr>
+    </w:lvl>
+    <w:lvl w:ilvl="3" w:tplc="08090001" w:tentative="1">
+      <w:start w:val="1"/>
+      <w:numFmt w:val="bullet"/>
+      <w:lvlText w:val=""/>
+      <w:lvlJc w:val="left"/>
+      <w:pPr>
+        <w:ind w:left="2945" w:hanging="360"/>
+      </w:pPr>
+      <w:rPr>
+        <w:rFonts w:ascii="Symbol" w:hAnsi="Symbol" w:hint="default"/>
+      </w:rPr>
+    </w:lvl>
+    <w:lvl w:ilvl="4" w:tplc="08090003" w:tentative="1">
+      <w:start w:val="1"/>
+      <w:numFmt w:val="bullet"/>
+      <w:lvlText w:val="o"/>
+      <w:lvlJc w:val="left"/>
+      <w:pPr>
+        <w:ind w:left="3665" w:hanging="360"/>
+      </w:pPr>
+      <w:rPr>
+        <w:rFonts w:ascii="Courier New" w:hAnsi="Courier New" w:cs="Courier New" w:hint="default"/>
+      </w:rPr>
+    </w:lvl>
+    <w:lvl w:ilvl="5" w:tplc="08090005" w:tentative="1">
+      <w:start w:val="1"/>
+      <w:numFmt w:val="bullet"/>
+      <w:lvlText w:val=""/>
+      <w:lvlJc w:val="left"/>
+      <w:pPr>
+        <w:ind w:left="4385" w:hanging="360"/>
+      </w:pPr>
+      <w:rPr>
+        <w:rFonts w:ascii="Wingdings" w:hAnsi="Wingdings" w:hint="default"/>
+      </w:rPr>
+    </w:lvl>
+    <w:lvl w:ilvl="6" w:tplc="08090001" w:tentative="1">
+      <w:start w:val="1"/>
+      <w:numFmt w:val="bullet"/>
+      <w:lvlText w:val=""/>
+      <w:lvlJc w:val="left"/>
+      <w:pPr>
+        <w:ind w:left="5105" w:hanging="360"/>
+      </w:pPr>
+      <w:rPr>
+        <w:rFonts w:ascii="Symbol" w:hAnsi="Symbol" w:hint="default"/>
+      </w:rPr>
+    </w:lvl>
+    <w:lvl w:ilvl="7" w:tplc="08090003" w:tentative="1">
+      <w:start w:val="1"/>
+      <w:numFmt w:val="bullet"/>
+      <w:lvlText w:val="o"/>
+      <w:lvlJc w:val="left"/>
+      <w:pPr>
+        <w:ind w:left="5825" w:hanging="360"/>
+      </w:pPr>
+      <w:rPr>
+        <w:rFonts w:ascii="Courier New" w:hAnsi="Courier New" w:cs="Courier New" w:hint="default"/>
+      </w:rPr>
+    </w:lvl>
+    <w:lvl w:ilvl="8" w:tplc="08090005" w:tentative="1">
+      <w:start w:val="1"/>
+      <w:numFmt w:val="bullet"/>
+      <w:lvlText w:val=""/>
+      <w:lvlJc w:val="left"/>
+      <w:pPr>
+        <w:ind w:left="6545" w:hanging="360"/>
+      </w:pPr>
+      <w:rPr>
+        <w:rFonts w:ascii="Wingdings" w:hAnsi="Wingdings" w:hint="default"/>
+      </w:rPr>
+    </w:lvl>
+  </w:abstractNum>
+  <w:abstractNum w:abstractNumId="6" w15:restartNumberingAfterBreak="0">
     <w:nsid w:val="19DF3968"/>
     <w:multiLevelType w:val="hybridMultilevel"/>
     <w:tmpl w:val="41A82512"/>
@@ -7891,7 +9535,7 @@
       </w:rPr>
     </w:lvl>
   </w:abstractNum>
-  <w:abstractNum w:abstractNumId="5" w15:restartNumberingAfterBreak="0">
+  <w:abstractNum w:abstractNumId="7" w15:restartNumberingAfterBreak="0">
     <w:nsid w:val="1ADD34BF"/>
     <w:multiLevelType w:val="hybridMultilevel"/>
     <w:tmpl w:val="A58C7ED2"/>
@@ -8004,7 +9648,7 @@
       </w:rPr>
     </w:lvl>
   </w:abstractNum>
-  <w:abstractNum w:abstractNumId="6" w15:restartNumberingAfterBreak="0">
+  <w:abstractNum w:abstractNumId="8" w15:restartNumberingAfterBreak="0">
     <w:nsid w:val="1E0F50C2"/>
     <w:multiLevelType w:val="hybridMultilevel"/>
     <w:tmpl w:val="ED38FC7C"/>
@@ -8117,7 +9761,7 @@
       </w:rPr>
     </w:lvl>
   </w:abstractNum>
-  <w:abstractNum w:abstractNumId="7" w15:restartNumberingAfterBreak="0">
+  <w:abstractNum w:abstractNumId="9" w15:restartNumberingAfterBreak="0">
     <w:nsid w:val="1F6A610E"/>
     <w:multiLevelType w:val="hybridMultilevel"/>
     <w:tmpl w:val="503A2400"/>
@@ -8230,7 +9874,7 @@
       </w:rPr>
     </w:lvl>
   </w:abstractNum>
-  <w:abstractNum w:abstractNumId="8" w15:restartNumberingAfterBreak="0">
+  <w:abstractNum w:abstractNumId="10" w15:restartNumberingAfterBreak="0">
     <w:nsid w:val="2C7C5F9E"/>
     <w:multiLevelType w:val="hybridMultilevel"/>
     <w:tmpl w:val="0F023008"/>
@@ -8343,7 +9987,7 @@
       </w:rPr>
     </w:lvl>
   </w:abstractNum>
-  <w:abstractNum w:abstractNumId="9" w15:restartNumberingAfterBreak="0">
+  <w:abstractNum w:abstractNumId="11" w15:restartNumberingAfterBreak="0">
     <w:nsid w:val="30462218"/>
     <w:multiLevelType w:val="hybridMultilevel"/>
     <w:tmpl w:val="5010F52C"/>
@@ -8456,7 +10100,7 @@
       </w:rPr>
     </w:lvl>
   </w:abstractNum>
-  <w:abstractNum w:abstractNumId="10" w15:restartNumberingAfterBreak="0">
+  <w:abstractNum w:abstractNumId="12" w15:restartNumberingAfterBreak="0">
     <w:nsid w:val="36FE79B5"/>
     <w:multiLevelType w:val="hybridMultilevel"/>
     <w:tmpl w:val="82CC6E0C"/>
@@ -8569,7 +10213,7 @@
       </w:rPr>
     </w:lvl>
   </w:abstractNum>
-  <w:abstractNum w:abstractNumId="11" w15:restartNumberingAfterBreak="0">
+  <w:abstractNum w:abstractNumId="13" w15:restartNumberingAfterBreak="0">
     <w:nsid w:val="53AD6CA0"/>
     <w:multiLevelType w:val="hybridMultilevel"/>
     <w:tmpl w:val="269EE7EC"/>
@@ -8682,7 +10326,7 @@
       </w:rPr>
     </w:lvl>
   </w:abstractNum>
-  <w:abstractNum w:abstractNumId="12" w15:restartNumberingAfterBreak="0">
+  <w:abstractNum w:abstractNumId="14" w15:restartNumberingAfterBreak="0">
     <w:nsid w:val="56DB4B12"/>
     <w:multiLevelType w:val="hybridMultilevel"/>
     <w:tmpl w:val="662C27A2"/>
@@ -8795,7 +10439,7 @@
       </w:rPr>
     </w:lvl>
   </w:abstractNum>
-  <w:abstractNum w:abstractNumId="13" w15:restartNumberingAfterBreak="0">
+  <w:abstractNum w:abstractNumId="15" w15:restartNumberingAfterBreak="0">
     <w:nsid w:val="61490604"/>
     <w:multiLevelType w:val="hybridMultilevel"/>
     <w:tmpl w:val="DDCC5FC0"/>
@@ -8908,7 +10552,7 @@
       </w:rPr>
     </w:lvl>
   </w:abstractNum>
-  <w:abstractNum w:abstractNumId="14" w15:restartNumberingAfterBreak="0">
+  <w:abstractNum w:abstractNumId="16" w15:restartNumberingAfterBreak="0">
     <w:nsid w:val="67E872EF"/>
     <w:multiLevelType w:val="hybridMultilevel"/>
     <w:tmpl w:val="0D967660"/>
@@ -9021,7 +10665,120 @@
       </w:rPr>
     </w:lvl>
   </w:abstractNum>
-  <w:abstractNum w:abstractNumId="15" w15:restartNumberingAfterBreak="0">
+  <w:abstractNum w:abstractNumId="17" w15:restartNumberingAfterBreak="0">
+    <w:nsid w:val="68107FC6"/>
+    <w:multiLevelType w:val="hybridMultilevel"/>
+    <w:tmpl w:val="33D03690"/>
+    <w:lvl w:ilvl="0" w:tplc="08090001">
+      <w:start w:val="1"/>
+      <w:numFmt w:val="bullet"/>
+      <w:lvlText w:val=""/>
+      <w:lvlJc w:val="left"/>
+      <w:pPr>
+        <w:ind w:left="720" w:hanging="360"/>
+      </w:pPr>
+      <w:rPr>
+        <w:rFonts w:ascii="Symbol" w:hAnsi="Symbol" w:hint="default"/>
+      </w:rPr>
+    </w:lvl>
+    <w:lvl w:ilvl="1" w:tplc="08090003" w:tentative="1">
+      <w:start w:val="1"/>
+      <w:numFmt w:val="bullet"/>
+      <w:lvlText w:val="o"/>
+      <w:lvlJc w:val="left"/>
+      <w:pPr>
+        <w:ind w:left="1440" w:hanging="360"/>
+      </w:pPr>
+      <w:rPr>
+        <w:rFonts w:ascii="Courier New" w:hAnsi="Courier New" w:cs="Courier New" w:hint="default"/>
+      </w:rPr>
+    </w:lvl>
+    <w:lvl w:ilvl="2" w:tplc="08090005" w:tentative="1">
+      <w:start w:val="1"/>
+      <w:numFmt w:val="bullet"/>
+      <w:lvlText w:val=""/>
+      <w:lvlJc w:val="left"/>
+      <w:pPr>
+        <w:ind w:left="2160" w:hanging="360"/>
+      </w:pPr>
+      <w:rPr>
+        <w:rFonts w:ascii="Wingdings" w:hAnsi="Wingdings" w:hint="default"/>
+      </w:rPr>
+    </w:lvl>
+    <w:lvl w:ilvl="3" w:tplc="08090001" w:tentative="1">
+      <w:start w:val="1"/>
+      <w:numFmt w:val="bullet"/>
+      <w:lvlText w:val=""/>
+      <w:lvlJc w:val="left"/>
+      <w:pPr>
+        <w:ind w:left="2880" w:hanging="360"/>
+      </w:pPr>
+      <w:rPr>
+        <w:rFonts w:ascii="Symbol" w:hAnsi="Symbol" w:hint="default"/>
+      </w:rPr>
+    </w:lvl>
+    <w:lvl w:ilvl="4" w:tplc="08090003" w:tentative="1">
+      <w:start w:val="1"/>
+      <w:numFmt w:val="bullet"/>
+      <w:lvlText w:val="o"/>
+      <w:lvlJc w:val="left"/>
+      <w:pPr>
+        <w:ind w:left="3600" w:hanging="360"/>
+      </w:pPr>
+      <w:rPr>
+        <w:rFonts w:ascii="Courier New" w:hAnsi="Courier New" w:cs="Courier New" w:hint="default"/>
+      </w:rPr>
+    </w:lvl>
+    <w:lvl w:ilvl="5" w:tplc="08090005" w:tentative="1">
+      <w:start w:val="1"/>
+      <w:numFmt w:val="bullet"/>
+      <w:lvlText w:val=""/>
+      <w:lvlJc w:val="left"/>
+      <w:pPr>
+        <w:ind w:left="4320" w:hanging="360"/>
+      </w:pPr>
+      <w:rPr>
+        <w:rFonts w:ascii="Wingdings" w:hAnsi="Wingdings" w:hint="default"/>
+      </w:rPr>
+    </w:lvl>
+    <w:lvl w:ilvl="6" w:tplc="08090001" w:tentative="1">
+      <w:start w:val="1"/>
+      <w:numFmt w:val="bullet"/>
+      <w:lvlText w:val=""/>
+      <w:lvlJc w:val="left"/>
+      <w:pPr>
+        <w:ind w:left="5040" w:hanging="360"/>
+      </w:pPr>
+      <w:rPr>
+        <w:rFonts w:ascii="Symbol" w:hAnsi="Symbol" w:hint="default"/>
+      </w:rPr>
+    </w:lvl>
+    <w:lvl w:ilvl="7" w:tplc="08090003" w:tentative="1">
+      <w:start w:val="1"/>
+      <w:numFmt w:val="bullet"/>
+      <w:lvlText w:val="o"/>
+      <w:lvlJc w:val="left"/>
+      <w:pPr>
+        <w:ind w:left="5760" w:hanging="360"/>
+      </w:pPr>
+      <w:rPr>
+        <w:rFonts w:ascii="Courier New" w:hAnsi="Courier New" w:cs="Courier New" w:hint="default"/>
+      </w:rPr>
+    </w:lvl>
+    <w:lvl w:ilvl="8" w:tplc="08090005" w:tentative="1">
+      <w:start w:val="1"/>
+      <w:numFmt w:val="bullet"/>
+      <w:lvlText w:val=""/>
+      <w:lvlJc w:val="left"/>
+      <w:pPr>
+        <w:ind w:left="6480" w:hanging="360"/>
+      </w:pPr>
+      <w:rPr>
+        <w:rFonts w:ascii="Wingdings" w:hAnsi="Wingdings" w:hint="default"/>
+      </w:rPr>
+    </w:lvl>
+  </w:abstractNum>
+  <w:abstractNum w:abstractNumId="18" w15:restartNumberingAfterBreak="0">
     <w:nsid w:val="69B219C0"/>
     <w:multiLevelType w:val="hybridMultilevel"/>
     <w:tmpl w:val="081EE6EA"/>
@@ -9107,7 +10864,7 @@
       </w:pPr>
     </w:lvl>
   </w:abstractNum>
-  <w:abstractNum w:abstractNumId="16" w15:restartNumberingAfterBreak="0">
+  <w:abstractNum w:abstractNumId="19" w15:restartNumberingAfterBreak="0">
     <w:nsid w:val="70820C32"/>
     <w:multiLevelType w:val="hybridMultilevel"/>
     <w:tmpl w:val="343E939C"/>
@@ -9194,55 +10951,64 @@
     </w:lvl>
   </w:abstractNum>
   <w:num w:numId="1">
+    <w:abstractNumId w:val="4"/>
+  </w:num>
+  <w:num w:numId="2">
+    <w:abstractNumId w:val="13"/>
+  </w:num>
+  <w:num w:numId="3">
+    <w:abstractNumId w:val="18"/>
+  </w:num>
+  <w:num w:numId="4">
+    <w:abstractNumId w:val="19"/>
+  </w:num>
+  <w:num w:numId="5">
+    <w:abstractNumId w:val="9"/>
+  </w:num>
+  <w:num w:numId="6">
+    <w:abstractNumId w:val="15"/>
+  </w:num>
+  <w:num w:numId="7">
+    <w:abstractNumId w:val="2"/>
+  </w:num>
+  <w:num w:numId="8">
+    <w:abstractNumId w:val="12"/>
+  </w:num>
+  <w:num w:numId="9">
+    <w:abstractNumId w:val="14"/>
+  </w:num>
+  <w:num w:numId="10">
+    <w:abstractNumId w:val="6"/>
+  </w:num>
+  <w:num w:numId="11">
     <w:abstractNumId w:val="3"/>
   </w:num>
-  <w:num w:numId="2">
+  <w:num w:numId="12">
+    <w:abstractNumId w:val="7"/>
+  </w:num>
+  <w:num w:numId="13">
     <w:abstractNumId w:val="11"/>
   </w:num>
-  <w:num w:numId="3">
-    <w:abstractNumId w:val="15"/>
+  <w:num w:numId="14">
+    <w:abstractNumId w:val="10"/>
   </w:num>
-  <w:num w:numId="4">
+  <w:num w:numId="15">
+    <w:abstractNumId w:val="8"/>
+  </w:num>
+  <w:num w:numId="16">
+    <w:abstractNumId w:val="1"/>
+  </w:num>
+  <w:num w:numId="17">
     <w:abstractNumId w:val="16"/>
   </w:num>
-  <w:num w:numId="5">
-    <w:abstractNumId w:val="7"/>
+  <w:num w:numId="18">
+    <w:abstractNumId w:val="0"/>
   </w:num>
-  <w:num w:numId="6">
-    <w:abstractNumId w:val="13"/>
-  </w:num>
-  <w:num w:numId="7">
-    <w:abstractNumId w:val="1"/>
-  </w:num>
-  <w:num w:numId="8">
-    <w:abstractNumId w:val="10"/>
-  </w:num>
-  <w:num w:numId="9">
-    <w:abstractNumId w:val="12"/>
-  </w:num>
-  <w:num w:numId="10">
-    <w:abstractNumId w:val="4"/>
-  </w:num>
-  <w:num w:numId="11">
-    <w:abstractNumId w:val="2"/>
-  </w:num>
-  <w:num w:numId="12">
+  <w:num w:numId="19">
     <w:abstractNumId w:val="5"/>
   </w:num>
-  <w:num w:numId="13">
-    <w:abstractNumId w:val="9"/>
-  </w:num>
-  <w:num w:numId="14">
-    <w:abstractNumId w:val="8"/>
-  </w:num>
-  <w:num w:numId="15">
-    <w:abstractNumId w:val="6"/>
-  </w:num>
-  <w:num w:numId="16">
-    <w:abstractNumId w:val="0"/>
-  </w:num>
-  <w:num w:numId="17">
-    <w:abstractNumId w:val="14"/>
+  <w:num w:numId="20">
+    <w:abstractNumId w:val="17"/>
   </w:num>
 </w:numbering>
 </file>
@@ -9731,6 +11497,7 @@
   <w:style w:type="character" w:default="1" w:styleId="DefaultParagraphFont">
     <w:name w:val="Default Paragraph Font"/>
     <w:uiPriority w:val="1"/>
+    <w:semiHidden/>
     <w:unhideWhenUsed/>
   </w:style>
   <w:style w:type="table" w:default="1" w:styleId="TableNormal">
@@ -10055,14 +11822,14 @@
     <w:charset w:val="00"/>
     <w:family w:val="swiss"/>
     <w:pitch w:val="variable"/>
-    <w:sig w:usb0="E0002AFF" w:usb1="4000ACFF" w:usb2="00000001" w:usb3="00000000" w:csb0="000001FF" w:csb1="00000000"/>
+    <w:sig w:usb0="E00002FF" w:usb1="4000ACFF" w:usb2="00000001" w:usb3="00000000" w:csb0="0000019F" w:csb1="00000000"/>
   </w:font>
   <w:font w:name="Calibri Light">
     <w:panose1 w:val="020F0302020204030204"/>
     <w:charset w:val="00"/>
     <w:family w:val="swiss"/>
     <w:pitch w:val="variable"/>
-    <w:sig w:usb0="A0002AEF" w:usb1="4000207B" w:usb2="00000000" w:usb3="00000000" w:csb0="000001FF" w:csb1="00000000"/>
+    <w:sig w:usb0="A00002EF" w:usb1="4000207B" w:usb2="00000000" w:usb3="00000000" w:csb0="0000009F" w:csb1="00000000"/>
   </w:font>
   <w:font w:name="Cambria Math">
     <w:panose1 w:val="02040503050406030204"/>
@@ -10097,6 +11864,8 @@
   <w:rsids>
     <w:rsidRoot w:val="005009AE"/>
     <w:rsid w:val="005009AE"/>
+    <w:rsid w:val="00762A90"/>
+    <w:rsid w:val="00C54557"/>
   </w:rsids>
   <m:mathPr>
     <m:mathFont m:val="Cambria Math"/>
@@ -10545,7 +12314,7 @@
     <w:basedOn w:val="DefaultParagraphFont"/>
     <w:uiPriority w:val="99"/>
     <w:semiHidden/>
-    <w:rsid w:val="005009AE"/>
+    <w:rsid w:val="00762A90"/>
     <w:rPr>
       <w:color w:val="808080"/>
     </w:rPr>
@@ -10826,7 +12595,7 @@
 </file>
 
 <file path=customXml/itemProps1.xml><?xml version="1.0" encoding="utf-8"?>
-<ds:datastoreItem xmlns:ds="http://schemas.openxmlformats.org/officeDocument/2006/customXml" ds:itemID="{C3BC9F49-1296-407D-9B21-0B8BFAFA45B4}">
+<ds:datastoreItem xmlns:ds="http://schemas.openxmlformats.org/officeDocument/2006/customXml" ds:itemID="{93A127AD-0DF5-4DE5-BAB6-878875572343}">
   <ds:schemaRefs>
     <ds:schemaRef ds:uri="http://schemas.openxmlformats.org/officeDocument/2006/bibliography"/>
   </ds:schemaRefs>

</xml_diff>

<commit_message>
trying to find the motivation to complete this, almost found
</commit_message>
<xml_diff>
--- a/MSc project proposal(4)1.docx
+++ b/MSc project proposal(4)1.docx
@@ -7,7 +7,7 @@
         <w:pStyle w:val="Title"/>
       </w:pPr>
       <w:r>
-        <w:t xml:space="preserve">Creating a physics Library for use in mobile app development. </w:t>
+        <w:t>Creating a Mobile game with a cust</w:t>
       </w:r>
     </w:p>
     <w:p/>
@@ -18,15 +18,10 @@
       <w:bookmarkStart w:id="0" w:name="_Toc5041120"/>
       <w:bookmarkStart w:id="1" w:name="_Toc5995823"/>
       <w:r>
-        <w:t xml:space="preserve">By Michael </w:t>
-      </w:r>
-      <w:proofErr w:type="spellStart"/>
-      <w:r>
-        <w:t>Shalaby</w:t>
+        <w:t>By Michael Shalaby</w:t>
       </w:r>
       <w:bookmarkEnd w:id="0"/>
       <w:bookmarkEnd w:id="1"/>
-      <w:proofErr w:type="spellEnd"/>
     </w:p>
     <w:p>
       <w:pPr>
@@ -35,13 +30,8 @@
       <w:bookmarkStart w:id="2" w:name="_Toc5041121"/>
       <w:bookmarkStart w:id="3" w:name="_Toc5995824"/>
       <w:r>
-        <w:t xml:space="preserve">Supervised by Keith </w:t>
-      </w:r>
-      <w:proofErr w:type="spellStart"/>
-      <w:r>
-        <w:t>Mannock</w:t>
-      </w:r>
-      <w:proofErr w:type="spellEnd"/>
+        <w:t>Supervised by Keith Mannock</w:t>
+      </w:r>
       <w:r>
         <w:br/>
         <w:t>Student ID:  mshala02</w:t>
@@ -49,7 +39,6 @@
       <w:r>
         <w:br/>
       </w:r>
-      <w:proofErr w:type="spellStart"/>
       <w:r>
         <w:rPr>
           <w:rStyle w:val="IntenseEmphasis"/>
@@ -57,17 +46,7 @@
           <w:iCs w:val="0"/>
           <w:color w:val="auto"/>
         </w:rPr>
-        <w:t>Msc</w:t>
-      </w:r>
-      <w:proofErr w:type="spellEnd"/>
-      <w:r>
-        <w:rPr>
-          <w:rStyle w:val="IntenseEmphasis"/>
-          <w:i w:val="0"/>
-          <w:iCs w:val="0"/>
-          <w:color w:val="auto"/>
-        </w:rPr>
-        <w:t xml:space="preserve"> Computer Science Project Proposal</w:t>
+        <w:t>Msc Computer Science Project Proposal</w:t>
       </w:r>
       <w:bookmarkEnd w:id="2"/>
       <w:bookmarkEnd w:id="3"/>
@@ -88,29 +67,13 @@
         <w:rPr>
           <w:rStyle w:val="Heading3Char"/>
         </w:rPr>
-        <w:t>Abstract</w:t>
-      </w:r>
-      <w:proofErr w:type="gramStart"/>
-      <w:r>
-        <w:rPr>
-          <w:rStyle w:val="Heading3Char"/>
-        </w:rPr>
-        <w:t>:</w:t>
+        <w:t>Abstract:</w:t>
       </w:r>
       <w:bookmarkEnd w:id="4"/>
       <w:bookmarkEnd w:id="5"/>
-      <w:proofErr w:type="gramEnd"/>
       <w:r>
         <w:br/>
-        <w:t xml:space="preserve">This proposal will outline the design requirements of to create a Physics Library for mobile game development using open source graphics libraries. The proposed library will be built using </w:t>
-      </w:r>
-      <w:proofErr w:type="spellStart"/>
-      <w:r>
-        <w:t>kotlin</w:t>
-      </w:r>
-      <w:proofErr w:type="spellEnd"/>
-      <w:r>
-        <w:t xml:space="preserve"> as the language of choice in order to specialise the physics library for android app development.  In order to assess the viability of the physics library, the library will require a lot more than unit testing to see if it works. Therefore the ideal testing ground for this library would be to use it to simulate the daring dam-busters raid “Operation Chastise” carried out by the British during WW2. </w:t>
+        <w:t xml:space="preserve">This proposal will outline the design requirements of to create a Physics Library for mobile game development using open source graphics libraries. The proposed library will be built using kotlin as the language of choice in order to specialise the physics library for android app development.  In order to assess the viability of the physics library, the library will require a lot more than unit testing to see if it works. Therefore the ideal testing ground for this library would be to use it to simulate the daring dam-busters raid “Operation Chastise” carried out by the British during WW2. </w:t>
       </w:r>
     </w:p>
     <w:p/>
@@ -2141,15 +2104,7 @@
     </w:p>
     <w:p>
       <w:r>
-        <w:t xml:space="preserve">During my undergraduate studies in 2013, one of my projects was to build a web app to simulate some aspects of the bouncing bomb operation. However, due to having an extremely limited understanding in programming, the amount of physical properties that was simulated was very limited. However, as my understanding in programming has improved, so has my understanding on how to implement a more realistic simulation of a bouncing bomb by using less constants like having the velocity of the bomb along the </w:t>
-      </w:r>
-      <w:proofErr w:type="spellStart"/>
-      <w:r>
-        <w:t>i</w:t>
-      </w:r>
-      <w:proofErr w:type="spellEnd"/>
-      <w:r>
-        <w:t xml:space="preserve"> direction dynamically be affected by skimming the surface rather than a flat value of velocity reduced every time it skims.   </w:t>
+        <w:t xml:space="preserve">During my undergraduate studies in 2013, one of my projects was to build a web app to simulate some aspects of the bouncing bomb operation. However, due to having an extremely limited understanding in programming, the amount of physical properties that was simulated was very limited. However, as my understanding in programming has improved, so has my understanding on how to implement a more realistic simulation of a bouncing bomb by using less constants like having the velocity of the bomb along the i direction dynamically be affected by skimming the surface rather than a flat value of velocity reduced every time it skims.   </w:t>
       </w:r>
     </w:p>
     <w:p>
@@ -2267,15 +2222,7 @@
                               </w:rPr>
                             </w:pPr>
                             <w:r>
-                              <w:t xml:space="preserve">Image </w:t>
-                            </w:r>
-                            <w:proofErr w:type="gramStart"/>
-                            <w:r>
-                              <w:t>Depicting</w:t>
-                            </w:r>
-                            <w:proofErr w:type="gramEnd"/>
-                            <w:r>
-                              <w:t xml:space="preserve"> a test run of a bouncing bomb dropped by a wellington bomber. </w:t>
+                              <w:t xml:space="preserve">Image Depicting a test run of a bouncing bomb dropped by a wellington bomber. </w:t>
                             </w:r>
                             <w:r>
                               <w:rPr>
@@ -2325,15 +2272,7 @@
                         </w:rPr>
                       </w:pPr>
                       <w:r>
-                        <w:t xml:space="preserve">Image </w:t>
-                      </w:r>
-                      <w:proofErr w:type="gramStart"/>
-                      <w:r>
-                        <w:t>Depicting</w:t>
-                      </w:r>
-                      <w:proofErr w:type="gramEnd"/>
-                      <w:r>
-                        <w:t xml:space="preserve"> a test run of a bouncing bomb dropped by a wellington bomber. </w:t>
+                        <w:t xml:space="preserve">Image Depicting a test run of a bouncing bomb dropped by a wellington bomber. </w:t>
                       </w:r>
                       <w:r>
                         <w:rPr>
@@ -2427,15 +2366,7 @@
         <w:t xml:space="preserve">1.2.2: </w:t>
       </w:r>
       <w:r>
-        <w:t xml:space="preserve">What makes operation </w:t>
-      </w:r>
-      <w:proofErr w:type="spellStart"/>
-      <w:r>
-        <w:t>chastice</w:t>
-      </w:r>
-      <w:proofErr w:type="spellEnd"/>
-      <w:r>
-        <w:t xml:space="preserve"> the ideal testing ground for the physics library</w:t>
+        <w:t>What makes operation chastice the ideal testing ground for the physics library</w:t>
       </w:r>
       <w:bookmarkEnd w:id="14"/>
       <w:bookmarkEnd w:id="15"/>
@@ -2487,15 +2418,7 @@
         </w:numPr>
       </w:pPr>
       <w:r>
-        <w:t xml:space="preserve">As the bombs velocity is entirely </w:t>
-      </w:r>
-      <w:proofErr w:type="spellStart"/>
-      <w:r>
-        <w:t>dependant</w:t>
-      </w:r>
-      <w:proofErr w:type="spellEnd"/>
-      <w:r>
-        <w:t xml:space="preserve"> on the aircrafts velocity before it is launched, allow the user to adjust the aircrafts air speed to see how that will affect the characteristics of the bouncing bomb</w:t>
+        <w:t>As the bombs velocity is entirely dependant on the aircrafts velocity before it is launched, allow the user to adjust the aircrafts air speed to see how that will affect the characteristics of the bouncing bomb</w:t>
       </w:r>
     </w:p>
     <w:p>
@@ -2729,79 +2652,15 @@
     </w:p>
     <w:p>
       <w:r>
-        <w:t xml:space="preserve">While there are many excellent physics libraries available with a few being suitable for android app development including </w:t>
-      </w:r>
-      <w:proofErr w:type="spellStart"/>
-      <w:r>
-        <w:t>jbullet</w:t>
-      </w:r>
-      <w:proofErr w:type="spellEnd"/>
-      <w:r>
-        <w:t xml:space="preserve">, a physics engine ported to java. There isn’t currently an existing physics library built with </w:t>
-      </w:r>
-      <w:proofErr w:type="spellStart"/>
-      <w:r>
-        <w:t>Kotlin</w:t>
-      </w:r>
-      <w:proofErr w:type="spellEnd"/>
-      <w:r>
-        <w:t xml:space="preserve">. While java and </w:t>
-      </w:r>
-      <w:proofErr w:type="spellStart"/>
-      <w:r>
-        <w:t>kotlin</w:t>
-      </w:r>
-      <w:proofErr w:type="spellEnd"/>
-      <w:r>
-        <w:t xml:space="preserve"> both use the same compiler, the main issue java as a programming language face is the fact that it typically uses a lot more boilerplate code than </w:t>
-      </w:r>
-      <w:proofErr w:type="spellStart"/>
-      <w:r>
-        <w:t>kotlin</w:t>
-      </w:r>
-      <w:proofErr w:type="spellEnd"/>
-      <w:r>
-        <w:t xml:space="preserve">. </w:t>
+        <w:t xml:space="preserve">While there are many excellent physics libraries available with a few being suitable for android app development including jbullet, a physics engine ported to java. There isn’t currently an existing physics library built with Kotlin. While java and kotlin both use the same compiler, the main issue java as a programming language face is the fact that it typically uses a lot more boilerplate code than kotlin. </w:t>
       </w:r>
       <w:r>
         <w:br/>
-        <w:t xml:space="preserve">As </w:t>
-      </w:r>
-      <w:proofErr w:type="spellStart"/>
-      <w:r>
-        <w:t>kotlin</w:t>
-      </w:r>
-      <w:proofErr w:type="spellEnd"/>
-      <w:r>
-        <w:t xml:space="preserve"> has become considered to be the default language for android development since the release of android studio 3.0 has led to popular IDE’s like </w:t>
-      </w:r>
-      <w:proofErr w:type="spellStart"/>
-      <w:r>
-        <w:t>Jetbrain’s</w:t>
-      </w:r>
-      <w:proofErr w:type="spellEnd"/>
-      <w:r>
-        <w:t xml:space="preserve"> IntelliJ to utilise a </w:t>
-      </w:r>
-      <w:proofErr w:type="spellStart"/>
-      <w:r>
-        <w:t>kotlin</w:t>
-      </w:r>
-      <w:proofErr w:type="spellEnd"/>
-      <w:r>
-        <w:t xml:space="preserve"> to java converter to help developers reduce the amount of code they need to write and create less error prone programs for android in comparison to using Java.</w:t>
+        <w:t>As kotlin has become considered to be the default language for android development since the release of android studio 3.0 has led to popular IDE’s like Jetbrain’s IntelliJ to utilise a kotlin to java converter to help developers reduce the amount of code they need to write and create less error prone programs for android in comparison to using Java.</w:t>
       </w:r>
       <w:r>
         <w:br/>
-        <w:t xml:space="preserve">While Java is still being updated today with the latest release of Java 12. It is still considered by many to not be a fully modern programming language whereas </w:t>
-      </w:r>
-      <w:proofErr w:type="spellStart"/>
-      <w:r>
-        <w:t>kotlin</w:t>
-      </w:r>
-      <w:proofErr w:type="spellEnd"/>
-      <w:r>
-        <w:t xml:space="preserve"> is being viewed more and more as the successor to Java for android development. </w:t>
+        <w:t xml:space="preserve">While Java is still being updated today with the latest release of Java 12. It is still considered by many to not be a fully modern programming language whereas kotlin is being viewed more and more as the successor to Java for android development. </w:t>
       </w:r>
       <w:r>
         <w:br/>
@@ -2865,23 +2724,7 @@
         </w:numPr>
       </w:pPr>
       <w:r>
-        <w:t>The initial position of an object in vector form (for 2d &lt;</w:t>
-      </w:r>
-      <w:proofErr w:type="spellStart"/>
-      <w:r>
-        <w:t>i,j</w:t>
-      </w:r>
-      <w:proofErr w:type="spellEnd"/>
-      <w:r>
-        <w:t>&gt; for 3d &lt;</w:t>
-      </w:r>
-      <w:proofErr w:type="spellStart"/>
-      <w:r>
-        <w:t>i</w:t>
-      </w:r>
-      <w:proofErr w:type="spellEnd"/>
-      <w:r>
-        <w:t xml:space="preserve">, j, k&gt; </w:t>
+        <w:t xml:space="preserve">The initial position of an object in vector form (for 2d &lt;i,j&gt; for 3d &lt;i, j, k&gt; </w:t>
       </w:r>
     </w:p>
     <w:p>
@@ -3049,13 +2892,8 @@
         </w:numPr>
       </w:pPr>
       <w:r>
-        <w:t xml:space="preserve">In chapter 3, The analysis of different languages for Android applications will be discussed as with how to model physical properties into usable code to model a variety of aspects relating to Operation </w:t>
-      </w:r>
-      <w:proofErr w:type="spellStart"/>
-      <w:r>
-        <w:t>Chastice</w:t>
-      </w:r>
-      <w:proofErr w:type="spellEnd"/>
+        <w:t>In chapter 3, The analysis of different languages for Android applications will be discussed as with how to model physical properties into usable code to model a variety of aspects relating to Operation Chastice</w:t>
+      </w:r>
     </w:p>
     <w:p>
       <w:pPr>
@@ -3066,15 +2904,7 @@
         </w:numPr>
       </w:pPr>
       <w:r>
-        <w:t xml:space="preserve">In chapter 4, </w:t>
-      </w:r>
-      <w:proofErr w:type="gramStart"/>
-      <w:r>
-        <w:t>The</w:t>
-      </w:r>
-      <w:proofErr w:type="gramEnd"/>
-      <w:r>
-        <w:t xml:space="preserve"> methods of testing the physics library would be discussed as well as how to test the Simulation of operation chastise. </w:t>
+        <w:t xml:space="preserve">In chapter 4, The methods of testing the physics library would be discussed as well as how to test the Simulation of operation chastise. </w:t>
       </w:r>
     </w:p>
     <w:p>
@@ -3881,21 +3711,7 @@
                               <w:rPr>
                                 <w:i/>
                               </w:rPr>
-                              <w:t xml:space="preserve">Figure 4. </w:t>
-                            </w:r>
-                            <w:proofErr w:type="gramStart"/>
-                            <w:r>
-                              <w:rPr>
-                                <w:i/>
-                              </w:rPr>
-                              <w:t>displacement</w:t>
-                            </w:r>
-                            <w:proofErr w:type="gramEnd"/>
-                            <w:r>
-                              <w:rPr>
-                                <w:i/>
-                              </w:rPr>
-                              <w:t xml:space="preserve"> under a constant velocity plotted against time. </w:t>
+                              <w:t xml:space="preserve">Figure 4. displacement under a constant velocity plotted against time. </w:t>
                             </w:r>
                           </w:p>
                         </w:txbxContent>
@@ -3930,21 +3746,7 @@
                         <w:rPr>
                           <w:i/>
                         </w:rPr>
-                        <w:t xml:space="preserve">Figure 4. </w:t>
-                      </w:r>
-                      <w:proofErr w:type="gramStart"/>
-                      <w:r>
-                        <w:rPr>
-                          <w:i/>
-                        </w:rPr>
-                        <w:t>displacement</w:t>
-                      </w:r>
-                      <w:proofErr w:type="gramEnd"/>
-                      <w:r>
-                        <w:rPr>
-                          <w:i/>
-                        </w:rPr>
-                        <w:t xml:space="preserve"> under a constant velocity plotted against time. </w:t>
+                        <w:t xml:space="preserve">Figure 4. displacement under a constant velocity plotted against time. </w:t>
                       </w:r>
                     </w:p>
                   </w:txbxContent>
@@ -3994,21 +3796,7 @@
         <w:rPr>
           <w:rFonts w:eastAsiaTheme="minorEastAsia"/>
         </w:rPr>
-        <w:t xml:space="preserve">Where the velocity can be observed as the gradient function of the change in displacement. Also, </w:t>
-      </w:r>
-      <w:proofErr w:type="gramStart"/>
-      <w:r>
-        <w:rPr>
-          <w:rFonts w:eastAsiaTheme="minorEastAsia"/>
-        </w:rPr>
-        <w:t>If</w:t>
-      </w:r>
-      <w:proofErr w:type="gramEnd"/>
-      <w:r>
-        <w:rPr>
-          <w:rFonts w:eastAsiaTheme="minorEastAsia"/>
-        </w:rPr>
-        <w:t xml:space="preserve"> a graph of the same constant velocity against time is plotted, another trend can be easily observed as follows.</w:t>
+        <w:t>Where the velocity can be observed as the gradient function of the change in displacement. Also, If a graph of the same constant velocity against time is plotted, another trend can be easily observed as follows.</w:t>
       </w:r>
     </w:p>
     <w:p>
@@ -4176,21 +3964,7 @@
                               <w:rPr>
                                 <w:i/>
                               </w:rPr>
-                              <w:t xml:space="preserve">Figure 5. </w:t>
-                            </w:r>
-                            <w:proofErr w:type="gramStart"/>
-                            <w:r>
-                              <w:rPr>
-                                <w:i/>
-                              </w:rPr>
-                              <w:t>constant</w:t>
-                            </w:r>
-                            <w:proofErr w:type="gramEnd"/>
-                            <w:r>
-                              <w:rPr>
-                                <w:i/>
-                              </w:rPr>
-                              <w:t xml:space="preserve"> velocity against time </w:t>
+                              <w:t xml:space="preserve">Figure 5. constant velocity against time </w:t>
                             </w:r>
                           </w:p>
                         </w:txbxContent>
@@ -4225,21 +3999,7 @@
                         <w:rPr>
                           <w:i/>
                         </w:rPr>
-                        <w:t xml:space="preserve">Figure 5. </w:t>
-                      </w:r>
-                      <w:proofErr w:type="gramStart"/>
-                      <w:r>
-                        <w:rPr>
-                          <w:i/>
-                        </w:rPr>
-                        <w:t>constant</w:t>
-                      </w:r>
-                      <w:proofErr w:type="gramEnd"/>
-                      <w:r>
-                        <w:rPr>
-                          <w:i/>
-                        </w:rPr>
-                        <w:t xml:space="preserve"> velocity against time </w:t>
+                        <w:t xml:space="preserve">Figure 5. constant velocity against time </w:t>
                       </w:r>
                     </w:p>
                   </w:txbxContent>
@@ -4311,21 +4071,7 @@
           <w:rFonts w:eastAsiaTheme="minorEastAsia"/>
         </w:rPr>
         <w:lastRenderedPageBreak/>
-        <w:t xml:space="preserve">Where the total displacement of an object can be determined by calculating the area under the line. However, </w:t>
-      </w:r>
-      <w:proofErr w:type="gramStart"/>
-      <w:r>
-        <w:rPr>
-          <w:rFonts w:eastAsiaTheme="minorEastAsia"/>
-        </w:rPr>
-        <w:t>If</w:t>
-      </w:r>
-      <w:proofErr w:type="gramEnd"/>
-      <w:r>
-        <w:rPr>
-          <w:rFonts w:eastAsiaTheme="minorEastAsia"/>
-        </w:rPr>
-        <w:t xml:space="preserve"> the velocity is not constant but is increasing under a constant acceleration, The same trend observed in the displacement time graph can also be observed as follows. </w:t>
+        <w:t xml:space="preserve">Where the total displacement of an object can be determined by calculating the area under the line. However, If the velocity is not constant but is increasing under a constant acceleration, The same trend observed in the displacement time graph can also be observed as follows. </w:t>
       </w:r>
     </w:p>
     <w:p>
@@ -4472,21 +4218,7 @@
                               <w:rPr>
                                 <w:i/>
                               </w:rPr>
-                              <w:t xml:space="preserve">Figure 6. </w:t>
-                            </w:r>
-                            <w:proofErr w:type="gramStart"/>
-                            <w:r>
-                              <w:rPr>
-                                <w:i/>
-                              </w:rPr>
-                              <w:t>velocity</w:t>
-                            </w:r>
-                            <w:proofErr w:type="gramEnd"/>
-                            <w:r>
-                              <w:rPr>
-                                <w:i/>
-                              </w:rPr>
-                              <w:t xml:space="preserve"> under constant acceleration against time</w:t>
+                              <w:t>Figure 6. velocity under constant acceleration against time</w:t>
                             </w:r>
                           </w:p>
                         </w:txbxContent>
@@ -4521,21 +4253,7 @@
                         <w:rPr>
                           <w:i/>
                         </w:rPr>
-                        <w:t xml:space="preserve">Figure 6. </w:t>
-                      </w:r>
-                      <w:proofErr w:type="gramStart"/>
-                      <w:r>
-                        <w:rPr>
-                          <w:i/>
-                        </w:rPr>
-                        <w:t>velocity</w:t>
-                      </w:r>
-                      <w:proofErr w:type="gramEnd"/>
-                      <w:r>
-                        <w:rPr>
-                          <w:i/>
-                        </w:rPr>
-                        <w:t xml:space="preserve"> under constant acceleration against time</w:t>
+                        <w:t>Figure 6. velocity under constant acceleration against time</w:t>
                       </w:r>
                     </w:p>
                   </w:txbxContent>
@@ -4791,21 +4509,7 @@
                               <w:rPr>
                                 <w:i/>
                               </w:rPr>
-                              <w:t xml:space="preserve">Figure 7. </w:t>
-                            </w:r>
-                            <w:proofErr w:type="gramStart"/>
-                            <w:r>
-                              <w:rPr>
-                                <w:i/>
-                              </w:rPr>
-                              <w:t>velocity</w:t>
-                            </w:r>
-                            <w:proofErr w:type="gramEnd"/>
-                            <w:r>
-                              <w:rPr>
-                                <w:i/>
-                              </w:rPr>
-                              <w:t xml:space="preserve"> under constant acceleration against time</w:t>
+                              <w:t>Figure 7. velocity under constant acceleration against time</w:t>
                             </w:r>
                           </w:p>
                         </w:txbxContent>
@@ -4840,21 +4544,7 @@
                         <w:rPr>
                           <w:i/>
                         </w:rPr>
-                        <w:t xml:space="preserve">Figure 7. </w:t>
-                      </w:r>
-                      <w:proofErr w:type="gramStart"/>
-                      <w:r>
-                        <w:rPr>
-                          <w:i/>
-                        </w:rPr>
-                        <w:t>velocity</w:t>
-                      </w:r>
-                      <w:proofErr w:type="gramEnd"/>
-                      <w:r>
-                        <w:rPr>
-                          <w:i/>
-                        </w:rPr>
-                        <w:t xml:space="preserve"> under constant acceleration against time</w:t>
+                        <w:t>Figure 7. velocity under constant acceleration against time</w:t>
                       </w:r>
                     </w:p>
                   </w:txbxContent>
@@ -4916,21 +4606,7 @@
         <w:rPr>
           <w:rFonts w:eastAsiaTheme="minorEastAsia"/>
         </w:rPr>
-        <w:t xml:space="preserve">acceleration is the rate of change of velocity against the rate of change in time. Therefore, </w:t>
-      </w:r>
-      <w:proofErr w:type="gramStart"/>
-      <w:r>
-        <w:rPr>
-          <w:rFonts w:eastAsiaTheme="minorEastAsia"/>
-        </w:rPr>
-        <w:t>These</w:t>
-      </w:r>
-      <w:proofErr w:type="gramEnd"/>
-      <w:r>
-        <w:rPr>
-          <w:rFonts w:eastAsiaTheme="minorEastAsia"/>
-        </w:rPr>
-        <w:t xml:space="preserve"> relationships can be expressed in differential equations (equations that measure the rate of change in an instance infinitely small) as shown below in      figure 8:</w:t>
+        <w:t>acceleration is the rate of change of velocity against the rate of change in time. Therefore, These relationships can be expressed in differential equations (equations that measure the rate of change in an instance infinitely small) as shown below in      figure 8:</w:t>
       </w:r>
     </w:p>
     <w:p>
@@ -5092,17 +4768,8 @@
           <w:rFonts w:eastAsiaTheme="minorEastAsia"/>
           <w:i/>
         </w:rPr>
-        <w:t xml:space="preserve">Figure 9: displacement and velocity expressed with integral </w:t>
-      </w:r>
-      <w:proofErr w:type="spellStart"/>
-      <w:r>
-        <w:rPr>
-          <w:rFonts w:eastAsiaTheme="minorEastAsia"/>
-          <w:i/>
-        </w:rPr>
-        <w:t>equaitons</w:t>
-      </w:r>
-      <w:proofErr w:type="spellEnd"/>
+        <w:t>Figure 9: displacement and velocity expressed with integral equaitons</w:t>
+      </w:r>
       <w:r>
         <w:rPr>
           <w:rFonts w:eastAsiaTheme="minorEastAsia"/>
@@ -5936,6 +5603,9 @@
             </m:den>
           </m:f>
           <m:r>
+            <m:rPr>
+              <m:sty m:val="p"/>
+            </m:rPr>
             <w:rPr>
               <w:rFonts w:ascii="Cambria Math" w:eastAsiaTheme="minorEastAsia" w:hAnsi="Cambria Math"/>
             </w:rPr>
@@ -6050,6 +5720,9 @@
             </m:e>
           </m:nary>
           <m:r>
+            <m:rPr>
+              <m:sty m:val="p"/>
+            </m:rPr>
             <w:rPr>
               <w:rFonts w:ascii="Cambria Math" w:eastAsiaTheme="minorEastAsia" w:hAnsi="Cambria Math"/>
             </w:rPr>
@@ -6830,21 +6503,7 @@
         <w:rPr>
           <w:rFonts w:eastAsiaTheme="minorEastAsia"/>
         </w:rPr>
-        <w:t xml:space="preserve">Figure 16: expressing velocity and acceleration on the </w:t>
-      </w:r>
-      <w:proofErr w:type="spellStart"/>
-      <w:r>
-        <w:rPr>
-          <w:rFonts w:eastAsiaTheme="minorEastAsia"/>
-        </w:rPr>
-        <w:t>circumfrence</w:t>
-      </w:r>
-      <w:proofErr w:type="spellEnd"/>
-      <w:r>
-        <w:rPr>
-          <w:rFonts w:eastAsiaTheme="minorEastAsia"/>
-        </w:rPr>
-        <w:t xml:space="preserve"> of a circle</w:t>
+        <w:t>Figure 16: expressing velocity and acceleration on the circumfrence of a circle</w:t>
       </w:r>
     </w:p>
     <w:p>
@@ -6862,6 +6521,9 @@
             <m:t>v= ωr</m:t>
           </m:r>
           <m:r>
+            <m:rPr>
+              <m:sty m:val="p"/>
+            </m:rPr>
             <w:rPr>
               <w:rFonts w:ascii="Cambria Math" w:eastAsiaTheme="minorEastAsia" w:hAnsi="Cambria Math"/>
             </w:rPr>
@@ -6875,6 +6537,38 @@
             </w:rPr>
             <m:t xml:space="preserve">a= </m:t>
           </m:r>
+          <m:sSup>
+            <m:sSupPr>
+              <m:ctrlPr>
+                <w:rPr>
+                  <w:rFonts w:ascii="Cambria Math" w:eastAsiaTheme="minorEastAsia" w:hAnsi="Cambria Math"/>
+                  <w:i/>
+                </w:rPr>
+              </m:ctrlPr>
+            </m:sSupPr>
+            <m:e>
+              <m:r>
+                <w:rPr>
+                  <w:rFonts w:ascii="Cambria Math" w:eastAsiaTheme="minorEastAsia" w:hAnsi="Cambria Math"/>
+                </w:rPr>
+                <m:t>ω</m:t>
+              </m:r>
+            </m:e>
+            <m:sup>
+              <m:r>
+                <w:rPr>
+                  <w:rFonts w:ascii="Cambria Math" w:eastAsiaTheme="minorEastAsia" w:hAnsi="Cambria Math"/>
+                </w:rPr>
+                <m:t>2</m:t>
+              </m:r>
+            </m:sup>
+          </m:sSup>
+          <m:r>
+            <w:rPr>
+              <w:rFonts w:ascii="Cambria Math" w:eastAsiaTheme="minorEastAsia" w:hAnsi="Cambria Math"/>
+            </w:rPr>
+            <m:t>r</m:t>
+          </m:r>
         </m:oMath>
       </m:oMathPara>
     </w:p>
@@ -6890,17 +6584,14 @@
         <w:jc w:val="center"/>
       </w:pPr>
     </w:p>
+    <w:bookmarkEnd w:id="27"/>
     <w:p>
       <w:pPr>
         <w:pStyle w:val="Heading1"/>
       </w:pPr>
       <w:r>
-        <w:t>C</w:t>
-      </w:r>
-      <w:r>
-        <w:t>ollisions</w:t>
-      </w:r>
-      <w:bookmarkEnd w:id="27"/>
+        <w:t>Forces, collisions and momentum</w:t>
+      </w:r>
     </w:p>
     <w:p>
       <w:pPr>
@@ -6935,12 +6626,7 @@
         </w:numPr>
       </w:pPr>
       <w:r>
-        <w:t>How inelastic collisions resul</w:t>
-      </w:r>
-      <w:bookmarkStart w:id="28" w:name="_GoBack"/>
-      <w:bookmarkEnd w:id="28"/>
-      <w:r>
-        <w:t>ts in energy lost in other areas</w:t>
+        <w:t>How inelastic collisions results in energy lost in other areas</w:t>
       </w:r>
     </w:p>
     <w:p>
@@ -6952,15 +6638,7 @@
         </w:numPr>
       </w:pPr>
       <w:r>
-        <w:t xml:space="preserve">Incorporate the co-efficient of restitution into the </w:t>
-      </w:r>
-      <w:proofErr w:type="spellStart"/>
-      <w:r>
-        <w:t>collison</w:t>
-      </w:r>
-      <w:proofErr w:type="spellEnd"/>
-      <w:r>
-        <w:t xml:space="preserve"> models</w:t>
+        <w:t>Incorporate the co-efficient of restitution into the collison models</w:t>
       </w:r>
     </w:p>
     <w:p>
@@ -7378,11 +7056,11 @@
       <w:pPr>
         <w:pStyle w:val="Heading2"/>
       </w:pPr>
-      <w:bookmarkStart w:id="29" w:name="_Toc5995842"/>
+      <w:bookmarkStart w:id="28" w:name="_Toc5995842"/>
       <w:r>
         <w:t>Friction</w:t>
       </w:r>
-      <w:bookmarkEnd w:id="29"/>
+      <w:bookmarkEnd w:id="28"/>
     </w:p>
     <w:p>
       <w:r>
@@ -7479,11 +7157,11 @@
       <w:pPr>
         <w:pStyle w:val="Heading2"/>
       </w:pPr>
-      <w:bookmarkStart w:id="30" w:name="_Toc5995843"/>
+      <w:bookmarkStart w:id="29" w:name="_Toc5995843"/>
       <w:r>
         <w:t>Discussing lift through different means</w:t>
       </w:r>
-      <w:bookmarkEnd w:id="30"/>
+      <w:bookmarkEnd w:id="29"/>
     </w:p>
     <w:p>
       <w:pPr>
@@ -7506,15 +7184,7 @@
         </w:numPr>
       </w:pPr>
       <w:r>
-        <w:t xml:space="preserve">Very briefly incorporate this into the </w:t>
-      </w:r>
-      <w:proofErr w:type="spellStart"/>
-      <w:r>
-        <w:t>magnus</w:t>
-      </w:r>
-      <w:proofErr w:type="spellEnd"/>
-      <w:r>
-        <w:t xml:space="preserve"> effect</w:t>
+        <w:t>Very briefly incorporate this into the magnus effect</w:t>
       </w:r>
     </w:p>
     <w:p>
@@ -7533,39 +7203,31 @@
       <w:pPr>
         <w:pStyle w:val="Heading1"/>
       </w:pPr>
-      <w:bookmarkStart w:id="31" w:name="_Toc5995844"/>
+      <w:bookmarkStart w:id="30" w:name="_Toc5995844"/>
       <w:r>
         <w:lastRenderedPageBreak/>
         <w:t>Chapter 3: Analysis Requirements and Design</w:t>
       </w:r>
+      <w:bookmarkEnd w:id="30"/>
+    </w:p>
+    <w:p>
+      <w:r>
+        <w:t xml:space="preserve">This chapter will revolve around </w:t>
+      </w:r>
+    </w:p>
+    <w:p>
+      <w:pPr>
+        <w:pStyle w:val="Heading2"/>
+      </w:pPr>
+      <w:bookmarkStart w:id="31" w:name="_Toc5995845"/>
+      <w:r>
+        <w:t>Language of choice</w:t>
+      </w:r>
       <w:bookmarkEnd w:id="31"/>
     </w:p>
     <w:p>
       <w:r>
-        <w:t xml:space="preserve">This chapter will revolve around </w:t>
-      </w:r>
-    </w:p>
-    <w:p>
-      <w:pPr>
-        <w:pStyle w:val="Heading2"/>
-      </w:pPr>
-      <w:bookmarkStart w:id="32" w:name="_Toc5995845"/>
-      <w:r>
-        <w:t>Language of choice</w:t>
-      </w:r>
-      <w:bookmarkEnd w:id="32"/>
-    </w:p>
-    <w:p>
-      <w:r>
-        <w:t xml:space="preserve">Discus the use of </w:t>
-      </w:r>
-      <w:proofErr w:type="spellStart"/>
-      <w:r>
-        <w:t>kotlin</w:t>
-      </w:r>
-      <w:proofErr w:type="spellEnd"/>
-      <w:r>
-        <w:t xml:space="preserve"> and why it is the most preferential choice for android development </w:t>
+        <w:t xml:space="preserve">Discus the use of kotlin and why it is the most preferential choice for android development </w:t>
       </w:r>
     </w:p>
     <w:p>
@@ -7600,13 +7262,8 @@
           <w:numId w:val="8"/>
         </w:numPr>
       </w:pPr>
-      <w:proofErr w:type="spellStart"/>
-      <w:r>
-        <w:t>Kotlin</w:t>
-      </w:r>
-      <w:proofErr w:type="spellEnd"/>
-      <w:r>
-        <w:t xml:space="preserve"> is both a functional and object oriented language</w:t>
+      <w:r>
+        <w:t>Kotlin is both a functional and object oriented language</w:t>
       </w:r>
     </w:p>
     <w:p>
@@ -7618,22 +7275,14 @@
         </w:numPr>
       </w:pPr>
       <w:r>
-        <w:t xml:space="preserve">Removes </w:t>
-      </w:r>
-      <w:proofErr w:type="spellStart"/>
-      <w:r>
-        <w:t>redundencies</w:t>
-      </w:r>
-      <w:proofErr w:type="spellEnd"/>
-      <w:r>
-        <w:t xml:space="preserve"> that may be present in java</w:t>
+        <w:t>Removes redundencies that may be present in java</w:t>
       </w:r>
     </w:p>
     <w:p>
       <w:pPr>
         <w:pStyle w:val="Heading2"/>
       </w:pPr>
-      <w:bookmarkStart w:id="33" w:name="_Toc5995846"/>
+      <w:bookmarkStart w:id="32" w:name="_Toc5995846"/>
     </w:p>
     <w:p>
       <w:pPr>
@@ -7642,7 +7291,7 @@
       <w:r>
         <w:t>Design patterns</w:t>
       </w:r>
-      <w:bookmarkEnd w:id="33"/>
+      <w:bookmarkEnd w:id="32"/>
     </w:p>
     <w:p>
       <w:r>
@@ -7685,8 +7334,13 @@
         </w:numPr>
       </w:pPr>
       <w:r>
-        <w:t xml:space="preserve">Bridge pattern: to allow objects to be implemented independently </w:t>
-      </w:r>
+        <w:t xml:space="preserve">Bridge pattern: to allow objects </w:t>
+      </w:r>
+      <w:r>
+        <w:t>to be implemented independently</w:t>
+      </w:r>
+      <w:bookmarkStart w:id="33" w:name="_GoBack"/>
+      <w:bookmarkEnd w:id="33"/>
     </w:p>
     <w:p>
       <w:pPr>
@@ -7706,15 +7360,7 @@
         <w:t>Explain how much of what we discussed in motion can be elaborated into vectors</w:t>
       </w:r>
       <w:r>
-        <w:t xml:space="preserve">, matrices and the variable aspects of motion i.e. how the rate of change of displacement, velocity and acceleration can be expressed using more iterative equation like </w:t>
-      </w:r>
-      <w:proofErr w:type="spellStart"/>
-      <w:r>
-        <w:t>eulers</w:t>
-      </w:r>
-      <w:proofErr w:type="spellEnd"/>
-      <w:r>
-        <w:t xml:space="preserve"> method (with a degree of error) or </w:t>
+        <w:t xml:space="preserve">, matrices and the variable aspects of motion i.e. how the rate of change of displacement, velocity and acceleration can be expressed using more iterative equation like eulers method (with a degree of error) or </w:t>
       </w:r>
     </w:p>
     <w:p>
@@ -7734,13 +7380,8 @@
         </w:numPr>
       </w:pPr>
       <w:r>
-        <w:t xml:space="preserve">Open </w:t>
-      </w:r>
-      <w:proofErr w:type="spellStart"/>
-      <w:r>
-        <w:t>gl</w:t>
-      </w:r>
-      <w:proofErr w:type="spellEnd"/>
+        <w:t>Open gl</w:t>
+      </w:r>
     </w:p>
     <w:p>
       <w:pPr>
@@ -7750,21 +7391,8 @@
           <w:numId w:val="11"/>
         </w:numPr>
       </w:pPr>
-      <w:proofErr w:type="spellStart"/>
-      <w:r>
-        <w:t>Kotlin.math</w:t>
-      </w:r>
-      <w:proofErr w:type="spellEnd"/>
-      <w:r>
-        <w:t xml:space="preserve"> (</w:t>
-      </w:r>
-      <w:proofErr w:type="spellStart"/>
-      <w:r>
-        <w:t>obv</w:t>
-      </w:r>
-      <w:proofErr w:type="spellEnd"/>
-      <w:r>
-        <w:t>)</w:t>
+      <w:r>
+        <w:t>Kotlin.math (obv)</w:t>
       </w:r>
     </w:p>
     <w:p>
@@ -7842,15 +7470,7 @@
         </w:numPr>
       </w:pPr>
       <w:r>
-        <w:t xml:space="preserve">Remember everything is </w:t>
-      </w:r>
-      <w:proofErr w:type="spellStart"/>
-      <w:r>
-        <w:t>dependant</w:t>
-      </w:r>
-      <w:proofErr w:type="spellEnd"/>
-      <w:r>
-        <w:t xml:space="preserve"> on time</w:t>
+        <w:t>Remember everything is dependant on time</w:t>
       </w:r>
     </w:p>
     <w:p>
@@ -7860,84 +7480,217 @@
       <w:r>
         <w:t>Circular motion</w:t>
       </w:r>
+    </w:p>
+    <w:p>
+      <w:r>
+        <w:t>As computers lack the a</w:t>
+      </w:r>
+    </w:p>
+    <w:p>
+      <w:pPr>
+        <w:pStyle w:val="Heading4"/>
+      </w:pPr>
       <w:r>
         <w:br/>
       </w:r>
+      <m:oMathPara>
+        <m:oMath>
+          <m:d>
+            <m:dPr>
+              <m:begChr m:val="["/>
+              <m:endChr m:val="]"/>
+              <m:ctrlPr>
+                <w:rPr>
+                  <w:rFonts w:ascii="Cambria Math" w:hAnsi="Cambria Math"/>
+                  <w:i/>
+                </w:rPr>
+              </m:ctrlPr>
+            </m:dPr>
+            <m:e>
+              <m:eqArr>
+                <m:eqArrPr>
+                  <m:ctrlPr>
+                    <w:rPr>
+                      <w:rFonts w:ascii="Cambria Math" w:hAnsi="Cambria Math"/>
+                      <w:i/>
+                    </w:rPr>
+                  </m:ctrlPr>
+                </m:eqArrPr>
+                <m:e>
+                  <m:sSub>
+                    <m:sSubPr>
+                      <m:ctrlPr>
+                        <w:rPr>
+                          <w:rFonts w:ascii="Cambria Math" w:hAnsi="Cambria Math"/>
+                          <w:i/>
+                        </w:rPr>
+                      </m:ctrlPr>
+                    </m:sSubPr>
+                    <m:e>
+                      <m:r>
+                        <m:rPr>
+                          <m:sty m:val="bi"/>
+                        </m:rPr>
+                        <w:rPr>
+                          <w:rFonts w:ascii="Cambria Math" w:hAnsi="Cambria Math"/>
+                        </w:rPr>
+                        <m:t>i</m:t>
+                      </m:r>
+                    </m:e>
+                    <m:sub>
+                      <m:r>
+                        <m:rPr>
+                          <m:sty m:val="bi"/>
+                        </m:rPr>
+                        <w:rPr>
+                          <w:rFonts w:ascii="Cambria Math" w:hAnsi="Cambria Math"/>
+                        </w:rPr>
+                        <m:t>new</m:t>
+                      </m:r>
+                    </m:sub>
+                  </m:sSub>
+                </m:e>
+                <m:e>
+                  <m:sSub>
+                    <m:sSubPr>
+                      <m:ctrlPr>
+                        <w:rPr>
+                          <w:rFonts w:ascii="Cambria Math" w:hAnsi="Cambria Math"/>
+                          <w:i/>
+                        </w:rPr>
+                      </m:ctrlPr>
+                    </m:sSubPr>
+                    <m:e>
+                      <m:r>
+                        <m:rPr>
+                          <m:sty m:val="bi"/>
+                        </m:rPr>
+                        <w:rPr>
+                          <w:rFonts w:ascii="Cambria Math" w:hAnsi="Cambria Math"/>
+                        </w:rPr>
+                        <m:t>j</m:t>
+                      </m:r>
+                    </m:e>
+                    <m:sub>
+                      <m:r>
+                        <m:rPr>
+                          <m:sty m:val="bi"/>
+                        </m:rPr>
+                        <w:rPr>
+                          <w:rFonts w:ascii="Cambria Math" w:hAnsi="Cambria Math"/>
+                        </w:rPr>
+                        <m:t>new</m:t>
+                      </m:r>
+                    </m:sub>
+                  </m:sSub>
+                </m:e>
+              </m:eqArr>
+            </m:e>
+          </m:d>
+          <m:r>
+            <m:rPr>
+              <m:sty m:val="bi"/>
+            </m:rPr>
+            <w:rPr>
+              <w:rFonts w:ascii="Cambria Math" w:hAnsi="Cambria Math"/>
+            </w:rPr>
+            <m:t>=</m:t>
+          </m:r>
+          <m:d>
+            <m:dPr>
+              <m:begChr m:val="["/>
+              <m:endChr m:val="]"/>
+              <m:ctrlPr>
+                <w:rPr>
+                  <w:rFonts w:ascii="Cambria Math" w:hAnsi="Cambria Math"/>
+                  <w:i/>
+                </w:rPr>
+              </m:ctrlPr>
+            </m:dPr>
+            <m:e>
+              <m:m>
+                <m:mPr>
+                  <m:mcs>
+                    <m:mc>
+                      <m:mcPr>
+                        <m:count m:val="2"/>
+                        <m:mcJc m:val="center"/>
+                      </m:mcPr>
+                    </m:mc>
+                  </m:mcs>
+                  <m:ctrlPr>
+                    <w:rPr>
+                      <w:rFonts w:ascii="Cambria Math" w:hAnsi="Cambria Math"/>
+                      <w:i/>
+                    </w:rPr>
+                  </m:ctrlPr>
+                </m:mPr>
+                <m:mr>
+                  <m:e/>
+                  <m:e/>
+                </m:mr>
+                <m:mr>
+                  <m:e/>
+                  <m:e/>
+                </m:mr>
+              </m:m>
+            </m:e>
+          </m:d>
+          <m:r>
+            <m:rPr>
+              <m:sty m:val="bi"/>
+            </m:rPr>
+            <w:rPr>
+              <w:rFonts w:ascii="Cambria Math" w:hAnsi="Cambria Math"/>
+            </w:rPr>
+            <m:t>∙</m:t>
+          </m:r>
+          <m:d>
+            <m:dPr>
+              <m:begChr m:val="["/>
+              <m:endChr m:val="]"/>
+              <m:ctrlPr>
+                <w:rPr>
+                  <w:rFonts w:ascii="Cambria Math" w:hAnsi="Cambria Math"/>
+                  <w:i/>
+                </w:rPr>
+              </m:ctrlPr>
+            </m:dPr>
+            <m:e>
+              <m:eqArr>
+                <m:eqArrPr>
+                  <m:ctrlPr>
+                    <w:rPr>
+                      <w:rFonts w:ascii="Cambria Math" w:hAnsi="Cambria Math"/>
+                      <w:i/>
+                    </w:rPr>
+                  </m:ctrlPr>
+                </m:eqArrPr>
+                <m:e/>
+                <m:e/>
+              </m:eqArr>
+            </m:e>
+          </m:d>
+          <m:r>
+            <w:br/>
+          </m:r>
+        </m:oMath>
+      </m:oMathPara>
+    </w:p>
+    <w:p/>
+    <w:p>
+      <w:pPr>
+        <w:ind w:left="360"/>
+        <w:rPr>
+          <w:vertAlign w:val="subscript"/>
+        </w:rPr>
+      </w:pPr>
+      <w:r>
+        <w:t xml:space="preserve">Where </w:t>
+      </w:r>
       <w:r>
         <w:br/>
-      </w:r>
-      <w:r>
-        <w:br/>
-      </w:r>
-      <w:r>
-        <w:rPr>
-          <w:noProof/>
-          <w:lang w:eastAsia="en-GB"/>
-        </w:rPr>
-        <w:drawing>
-          <wp:inline distT="0" distB="0" distL="0" distR="0" wp14:anchorId="43CD18C4" wp14:editId="2E3BDCF6">
-            <wp:extent cx="3067050" cy="866775"/>
-            <wp:effectExtent l="0" t="0" r="0" b="9525"/>
-            <wp:docPr id="1" name="Picture 1"/>
-            <wp:cNvGraphicFramePr>
-              <a:graphicFrameLocks xmlns:a="http://schemas.openxmlformats.org/drawingml/2006/main" noChangeAspect="1"/>
-            </wp:cNvGraphicFramePr>
-            <a:graphic xmlns:a="http://schemas.openxmlformats.org/drawingml/2006/main">
-              <a:graphicData uri="http://schemas.openxmlformats.org/drawingml/2006/picture">
-                <pic:pic xmlns:pic="http://schemas.openxmlformats.org/drawingml/2006/picture">
-                  <pic:nvPicPr>
-                    <pic:cNvPr id="1" name=""/>
-                    <pic:cNvPicPr/>
-                  </pic:nvPicPr>
-                  <pic:blipFill rotWithShape="1">
-                    <a:blip r:embed="rId19"/>
-                    <a:srcRect l="11719" t="65710" r="76256" b="28248"/>
-                    <a:stretch/>
-                  </pic:blipFill>
-                  <pic:spPr bwMode="auto">
-                    <a:xfrm>
-                      <a:off x="0" y="0"/>
-                      <a:ext cx="3070164" cy="867655"/>
-                    </a:xfrm>
-                    <a:prstGeom prst="rect">
-                      <a:avLst/>
-                    </a:prstGeom>
-                    <a:ln>
-                      <a:noFill/>
-                    </a:ln>
-                    <a:extLst>
-                      <a:ext uri="{53640926-AAD7-44D8-BBD7-CCE9431645EC}">
-                        <a14:shadowObscured xmlns:a14="http://schemas.microsoft.com/office/drawing/2010/main"/>
-                      </a:ext>
-                    </a:extLst>
-                  </pic:spPr>
-                </pic:pic>
-              </a:graphicData>
-            </a:graphic>
-          </wp:inline>
-        </w:drawing>
-      </w:r>
-    </w:p>
-    <w:p>
-      <w:pPr>
-        <w:ind w:left="360"/>
-        <w:rPr>
-          <w:vertAlign w:val="subscript"/>
-        </w:rPr>
-      </w:pPr>
-      <w:r>
-        <w:t xml:space="preserve">Where </w:t>
-      </w:r>
-      <w:r>
-        <w:br/>
-      </w:r>
-      <w:proofErr w:type="gramStart"/>
-      <w:r>
-        <w:t>x  and</w:t>
-      </w:r>
-      <w:proofErr w:type="gramEnd"/>
-      <w:r>
-        <w:t xml:space="preserve"> y is the original co-ordinates (in our case it will be I and j)</w:t>
+        <w:t>x  and y is the original co-ordinates (in our case it will be I and j)</w:t>
       </w:r>
       <w:r>
         <w:br/>
@@ -7953,9 +7706,199 @@
         </w:numPr>
       </w:pPr>
       <w:r>
-        <w:lastRenderedPageBreak/>
         <w:br/>
       </w:r>
+      <m:oMathPara>
+        <m:oMath>
+          <m:d>
+            <m:dPr>
+              <m:begChr m:val="["/>
+              <m:endChr m:val="]"/>
+              <m:ctrlPr>
+                <w:rPr>
+                  <w:rFonts w:ascii="Cambria Math" w:hAnsi="Cambria Math"/>
+                  <w:i/>
+                </w:rPr>
+              </m:ctrlPr>
+            </m:dPr>
+            <m:e>
+              <m:eqArr>
+                <m:eqArrPr>
+                  <m:ctrlPr>
+                    <w:rPr>
+                      <w:rFonts w:ascii="Cambria Math" w:hAnsi="Cambria Math"/>
+                      <w:i/>
+                    </w:rPr>
+                  </m:ctrlPr>
+                </m:eqArrPr>
+                <m:e>
+                  <m:sSub>
+                    <m:sSubPr>
+                      <m:ctrlPr>
+                        <w:rPr>
+                          <w:rFonts w:ascii="Cambria Math" w:hAnsi="Cambria Math"/>
+                          <w:i/>
+                        </w:rPr>
+                      </m:ctrlPr>
+                    </m:sSubPr>
+                    <m:e>
+                      <m:r>
+                        <w:rPr>
+                          <w:rFonts w:ascii="Cambria Math" w:hAnsi="Cambria Math"/>
+                        </w:rPr>
+                        <m:t>x</m:t>
+                      </m:r>
+                    </m:e>
+                    <m:sub>
+                      <m:r>
+                        <w:rPr>
+                          <w:rFonts w:ascii="Cambria Math" w:hAnsi="Cambria Math"/>
+                        </w:rPr>
+                        <m:t>new</m:t>
+                      </m:r>
+                    </m:sub>
+                  </m:sSub>
+                </m:e>
+                <m:e>
+                  <m:sSub>
+                    <m:sSubPr>
+                      <m:ctrlPr>
+                        <w:rPr>
+                          <w:rFonts w:ascii="Cambria Math" w:hAnsi="Cambria Math"/>
+                          <w:i/>
+                        </w:rPr>
+                      </m:ctrlPr>
+                    </m:sSubPr>
+                    <m:e>
+                      <m:r>
+                        <w:rPr>
+                          <w:rFonts w:ascii="Cambria Math" w:hAnsi="Cambria Math"/>
+                        </w:rPr>
+                        <m:t>y</m:t>
+                      </m:r>
+                    </m:e>
+                    <m:sub>
+                      <m:r>
+                        <w:rPr>
+                          <w:rFonts w:ascii="Cambria Math" w:hAnsi="Cambria Math"/>
+                        </w:rPr>
+                        <m:t>new</m:t>
+                      </m:r>
+                    </m:sub>
+                  </m:sSub>
+                  <m:ctrlPr>
+                    <w:rPr>
+                      <w:rFonts w:ascii="Cambria Math" w:eastAsia="Cambria Math" w:hAnsi="Cambria Math" w:cs="Cambria Math"/>
+                      <w:i/>
+                    </w:rPr>
+                  </m:ctrlPr>
+                </m:e>
+                <m:e>
+                  <m:r>
+                    <w:rPr>
+                      <w:rFonts w:ascii="Cambria Math" w:eastAsia="Cambria Math" w:hAnsi="Cambria Math" w:cs="Cambria Math"/>
+                    </w:rPr>
+                    <m:t>1</m:t>
+                  </m:r>
+                </m:e>
+              </m:eqArr>
+            </m:e>
+          </m:d>
+          <m:r>
+            <w:rPr>
+              <w:rFonts w:ascii="Cambria Math" w:eastAsiaTheme="minorEastAsia" w:hAnsi="Cambria Math"/>
+            </w:rPr>
+            <m:t xml:space="preserve">= </m:t>
+          </m:r>
+          <m:d>
+            <m:dPr>
+              <m:begChr m:val="["/>
+              <m:endChr m:val="]"/>
+              <m:ctrlPr>
+                <w:rPr>
+                  <w:rFonts w:ascii="Cambria Math" w:eastAsiaTheme="minorEastAsia" w:hAnsi="Cambria Math"/>
+                  <w:i/>
+                </w:rPr>
+              </m:ctrlPr>
+            </m:dPr>
+            <m:e>
+              <m:m>
+                <m:mPr>
+                  <m:mcs>
+                    <m:mc>
+                      <m:mcPr>
+                        <m:count m:val="3"/>
+                        <m:mcJc m:val="center"/>
+                      </m:mcPr>
+                    </m:mc>
+                  </m:mcs>
+                  <m:ctrlPr>
+                    <w:rPr>
+                      <w:rFonts w:ascii="Cambria Math" w:eastAsiaTheme="minorEastAsia" w:hAnsi="Cambria Math"/>
+                      <w:i/>
+                    </w:rPr>
+                  </m:ctrlPr>
+                </m:mPr>
+                <m:mr>
+                  <m:e/>
+                  <m:e/>
+                  <m:e/>
+                </m:mr>
+                <m:mr>
+                  <m:e/>
+                  <m:e/>
+                  <m:e/>
+                </m:mr>
+                <m:mr>
+                  <m:e/>
+                  <m:e/>
+                  <m:e/>
+                </m:mr>
+              </m:m>
+            </m:e>
+          </m:d>
+          <m:r>
+            <w:rPr>
+              <w:rFonts w:ascii="Cambria Math" w:eastAsiaTheme="minorEastAsia" w:hAnsi="Cambria Math"/>
+            </w:rPr>
+            <m:t xml:space="preserve">. </m:t>
+          </m:r>
+          <m:d>
+            <m:dPr>
+              <m:begChr m:val="["/>
+              <m:endChr m:val="]"/>
+              <m:ctrlPr>
+                <w:rPr>
+                  <w:rFonts w:ascii="Cambria Math" w:eastAsiaTheme="minorEastAsia" w:hAnsi="Cambria Math"/>
+                  <w:i/>
+                </w:rPr>
+              </m:ctrlPr>
+            </m:dPr>
+            <m:e>
+              <m:eqArr>
+                <m:eqArrPr>
+                  <m:ctrlPr>
+                    <w:rPr>
+                      <w:rFonts w:ascii="Cambria Math" w:eastAsiaTheme="minorEastAsia" w:hAnsi="Cambria Math"/>
+                      <w:i/>
+                    </w:rPr>
+                  </m:ctrlPr>
+                </m:eqArrPr>
+                <m:e/>
+                <m:e>
+                  <m:ctrlPr>
+                    <w:rPr>
+                      <w:rFonts w:ascii="Cambria Math" w:eastAsia="Cambria Math" w:hAnsi="Cambria Math" w:cs="Cambria Math"/>
+                      <w:i/>
+                    </w:rPr>
+                  </m:ctrlPr>
+                </m:e>
+                <m:e/>
+              </m:eqArr>
+            </m:e>
+          </m:d>
+        </m:oMath>
+      </m:oMathPara>
     </w:p>
     <w:p>
       <w:pPr>
@@ -7972,15 +7915,7 @@
     </w:p>
     <w:p>
       <w:r>
-        <w:t xml:space="preserve">Discuss how </w:t>
-      </w:r>
-      <w:proofErr w:type="gramStart"/>
-      <w:r>
-        <w:t>are we</w:t>
-      </w:r>
-      <w:proofErr w:type="gramEnd"/>
-      <w:r>
-        <w:t xml:space="preserve"> going to test for various aspects of the library. This should include</w:t>
+        <w:t>Discuss how are we going to test for various aspects of the library. This should include</w:t>
       </w:r>
       <w:r>
         <w:t>:</w:t>
@@ -8116,12 +8051,10 @@
       <w:pPr>
         <w:pStyle w:val="Heading1"/>
       </w:pPr>
-      <w:proofErr w:type="spellStart"/>
       <w:r>
         <w:lastRenderedPageBreak/>
         <w:t>Refrences</w:t>
       </w:r>
-      <w:proofErr w:type="spellEnd"/>
     </w:p>
     <w:p>
       <w:pPr>
@@ -8134,7 +8067,7 @@
           <w:rStyle w:val="authors"/>
         </w:rPr>
       </w:pPr>
-      <w:hyperlink r:id="rId20" w:history="1">
+      <w:hyperlink r:id="rId19" w:history="1">
         <w:r>
           <w:rPr>
             <w:rStyle w:val="Hyperlink"/>
@@ -8156,45 +8089,43 @@
           <w:rStyle w:val="authors"/>
           <w:rFonts w:cstheme="minorHAnsi"/>
         </w:rPr>
-        <w:t xml:space="preserve">by Bryan </w:t>
-      </w:r>
-      <w:proofErr w:type="spellStart"/>
+        <w:t>by Bryan Bywalec; David M Bourg</w:t>
+      </w:r>
       <w:r>
         <w:rPr>
           <w:rStyle w:val="authors"/>
           <w:rFonts w:cstheme="minorHAnsi"/>
         </w:rPr>
-        <w:t>Bywalec</w:t>
-      </w:r>
-      <w:proofErr w:type="spellEnd"/>
+        <w:br/>
+      </w:r>
       <w:r>
         <w:rPr>
           <w:rStyle w:val="authors"/>
           <w:rFonts w:cstheme="minorHAnsi"/>
         </w:rPr>
-        <w:t>; David M Bourg</w:t>
-      </w:r>
-      <w:r>
-        <w:rPr>
-          <w:rStyle w:val="authors"/>
-          <w:rFonts w:cstheme="minorHAnsi"/>
-        </w:rPr>
-        <w:br/>
-      </w:r>
-      <w:r>
-        <w:rPr>
-          <w:rStyle w:val="authors"/>
-          <w:rFonts w:cstheme="minorHAnsi"/>
-        </w:rPr>
         <w:t xml:space="preserve">(viewed from </w:t>
       </w:r>
-      <w:hyperlink r:id="rId21" w:history="1">
+      <w:hyperlink r:id="rId20" w:history="1">
         <w:r>
           <w:rPr>
             <w:rStyle w:val="Hyperlink"/>
             <w:rFonts w:cstheme="minorHAnsi"/>
           </w:rPr>
-          <w:t>https://learning.oreilly.com</w:t>
+          <w:t>https://lear</w:t>
+        </w:r>
+        <w:r>
+          <w:rPr>
+            <w:rStyle w:val="Hyperlink"/>
+            <w:rFonts w:cstheme="minorHAnsi"/>
+          </w:rPr>
+          <w:t>n</w:t>
+        </w:r>
+        <w:r>
+          <w:rPr>
+            <w:rStyle w:val="Hyperlink"/>
+            <w:rFonts w:cstheme="minorHAnsi"/>
+          </w:rPr>
+          <w:t>ing.oreilly.com/library/view/physics-for-game/9781449361037</w:t>
         </w:r>
         <w:r>
           <w:rPr>
@@ -8208,7 +8139,7 @@
             <w:rStyle w:val="Hyperlink"/>
             <w:rFonts w:cstheme="minorHAnsi"/>
           </w:rPr>
-          <w:t>library/view/physics-for-game/9781449361037/ch02.html</w:t>
+          <w:t>ch02.html</w:t>
         </w:r>
       </w:hyperlink>
       <w:r>
@@ -8245,20 +8176,12 @@
         </w:numPr>
       </w:pPr>
       <w:r>
-        <w:t xml:space="preserve">A summarised comparison of </w:t>
-      </w:r>
-      <w:proofErr w:type="spellStart"/>
-      <w:r>
-        <w:t>kotlin</w:t>
-      </w:r>
-      <w:proofErr w:type="spellEnd"/>
-      <w:r>
-        <w:t xml:space="preserve"> vs java</w:t>
+        <w:t>A summarised comparison of kotlin vs java</w:t>
       </w:r>
       <w:r>
         <w:br/>
       </w:r>
-      <w:hyperlink r:id="rId22" w:history="1">
+      <w:hyperlink r:id="rId21" w:history="1">
         <w:r>
           <w:rPr>
             <w:rStyle w:val="Hyperlink"/>
@@ -8286,7 +8209,7 @@
       <w:pPr>
         <w:pStyle w:val="ListParagraph"/>
       </w:pPr>
-      <w:hyperlink r:id="rId23" w:history="1">
+      <w:hyperlink r:id="rId22" w:history="1">
         <w:r>
           <w:rPr>
             <w:rStyle w:val="Hyperlink"/>
@@ -8318,7 +8241,7 @@
       <w:r>
         <w:br/>
       </w:r>
-      <w:hyperlink r:id="rId24" w:history="1">
+      <w:hyperlink r:id="rId23" w:history="1">
         <w:r>
           <w:rPr>
             <w:rStyle w:val="Hyperlink"/>
@@ -8347,7 +8270,7 @@
       <w:r>
         <w:br/>
       </w:r>
-      <w:hyperlink r:id="rId25" w:history="1">
+      <w:hyperlink r:id="rId24" w:history="1">
         <w:r>
           <w:rPr>
             <w:rStyle w:val="Hyperlink"/>
@@ -8373,7 +8296,7 @@
       <w:r>
         <w:br/>
       </w:r>
-      <w:hyperlink r:id="rId26" w:history="1">
+      <w:hyperlink r:id="rId25" w:history="1">
         <w:r>
           <w:rPr>
             <w:rStyle w:val="Hyperlink"/>
@@ -8394,17 +8317,12 @@
         </w:numPr>
       </w:pPr>
       <w:r>
-        <w:t xml:space="preserve">Circular motion </w:t>
-      </w:r>
-      <w:proofErr w:type="spellStart"/>
-      <w:r>
-        <w:t>equaitons</w:t>
-      </w:r>
-      <w:proofErr w:type="spellEnd"/>
+        <w:t>Circular motion equaitons</w:t>
+      </w:r>
       <w:r>
         <w:br/>
       </w:r>
-      <w:hyperlink r:id="rId27" w:history="1">
+      <w:hyperlink r:id="rId26" w:history="1">
         <w:r>
           <w:rPr>
             <w:rStyle w:val="Hyperlink"/>
@@ -8433,7 +8351,7 @@
       <w:r>
         <w:br/>
       </w:r>
-      <w:hyperlink r:id="rId28" w:history="1">
+      <w:hyperlink r:id="rId27" w:history="1">
         <w:r>
           <w:rPr>
             <w:rStyle w:val="Hyperlink"/>
@@ -8453,7 +8371,7 @@
           <w:numId w:val="3"/>
         </w:numPr>
       </w:pPr>
-      <w:hyperlink r:id="rId29" w:history="1">
+      <w:hyperlink r:id="rId28" w:history="1">
         <w:r>
           <w:rPr>
             <w:rStyle w:val="Hyperlink"/>
@@ -8473,7 +8391,7 @@
           <w:numId w:val="3"/>
         </w:numPr>
       </w:pPr>
-      <w:hyperlink r:id="rId30" w:history="1">
+      <w:hyperlink r:id="rId29" w:history="1">
         <w:r>
           <w:rPr>
             <w:rStyle w:val="Hyperlink"/>
@@ -8501,7 +8419,7 @@
           <w:u w:val="none"/>
         </w:rPr>
       </w:pPr>
-      <w:hyperlink r:id="rId31" w:history="1">
+      <w:hyperlink r:id="rId30" w:history="1">
         <w:r>
           <w:rPr>
             <w:rStyle w:val="Hyperlink"/>
@@ -8534,7 +8452,7 @@
           <w:numId w:val="3"/>
         </w:numPr>
       </w:pPr>
-      <w:hyperlink r:id="rId32" w:history="1">
+      <w:hyperlink r:id="rId31" w:history="1">
         <w:r>
           <w:rPr>
             <w:rStyle w:val="Hyperlink"/>
@@ -8559,7 +8477,7 @@
           <w:numId w:val="3"/>
         </w:numPr>
       </w:pPr>
-      <w:hyperlink r:id="rId33" w:history="1">
+      <w:hyperlink r:id="rId32" w:history="1">
         <w:r>
           <w:rPr>
             <w:rStyle w:val="Hyperlink"/>
@@ -8592,7 +8510,7 @@
           <w:u w:val="none"/>
         </w:rPr>
       </w:pPr>
-      <w:hyperlink r:id="rId34" w:history="1">
+      <w:hyperlink r:id="rId33" w:history="1">
         <w:r>
           <w:rPr>
             <w:rStyle w:val="Hyperlink"/>
@@ -8614,7 +8532,7 @@
           <w:numId w:val="3"/>
         </w:numPr>
       </w:pPr>
-      <w:hyperlink r:id="rId35" w:history="1">
+      <w:hyperlink r:id="rId34" w:history="1">
         <w:r>
           <w:rPr>
             <w:rStyle w:val="Hyperlink"/>
@@ -8626,8 +8544,25 @@
         <w:t xml:space="preserve"> (bouncing bomb and bomber image)</w:t>
       </w:r>
     </w:p>
+    <w:p>
+      <w:pPr>
+        <w:pStyle w:val="ListParagraph"/>
+      </w:pPr>
+    </w:p>
+    <w:p>
+      <w:pPr>
+        <w:pStyle w:val="ListParagraph"/>
+        <w:numPr>
+          <w:ilvl w:val="0"/>
+          <w:numId w:val="3"/>
+        </w:numPr>
+      </w:pPr>
+      <w:r>
+        <w:t>https://www.alanzucconi.com/2016/02/10/tranfsormation-matrix/</w:t>
+      </w:r>
+    </w:p>
     <w:sectPr>
-      <w:footerReference w:type="default" r:id="rId36"/>
+      <w:footerReference w:type="default" r:id="rId35"/>
       <w:pgSz w:w="11906" w:h="16838"/>
       <w:pgMar w:top="1440" w:right="1440" w:bottom="1440" w:left="1440" w:header="708" w:footer="708" w:gutter="0"/>
       <w:cols w:space="708"/>
@@ -8698,7 +8633,7 @@
           <w:rPr>
             <w:noProof/>
           </w:rPr>
-          <w:t>17</w:t>
+          <w:t>16</w:t>
         </w:r>
         <w:r>
           <w:rPr>
@@ -11497,7 +11432,6 @@
   <w:style w:type="character" w:default="1" w:styleId="DefaultParagraphFont">
     <w:name w:val="Default Paragraph Font"/>
     <w:uiPriority w:val="1"/>
-    <w:semiHidden/>
     <w:unhideWhenUsed/>
   </w:style>
   <w:style w:type="table" w:default="1" w:styleId="TableNormal">
@@ -11801,7 +11735,7 @@
     <w:charset w:val="00"/>
     <w:family w:val="roman"/>
     <w:pitch w:val="variable"/>
-    <w:sig w:usb0="E0002AFF" w:usb1="C0007843" w:usb2="00000009" w:usb3="00000000" w:csb0="000001FF" w:csb1="00000000"/>
+    <w:sig w:usb0="E0002EFF" w:usb1="C000785B" w:usb2="00000009" w:usb3="00000000" w:csb0="000001FF" w:csb1="00000000"/>
   </w:font>
   <w:font w:name="Courier New">
     <w:panose1 w:val="02070309020205020404"/>
@@ -11822,14 +11756,14 @@
     <w:charset w:val="00"/>
     <w:family w:val="swiss"/>
     <w:pitch w:val="variable"/>
-    <w:sig w:usb0="E00002FF" w:usb1="4000ACFF" w:usb2="00000001" w:usb3="00000000" w:csb0="0000019F" w:csb1="00000000"/>
+    <w:sig w:usb0="E0002AFF" w:usb1="C000247B" w:usb2="00000009" w:usb3="00000000" w:csb0="000001FF" w:csb1="00000000"/>
   </w:font>
   <w:font w:name="Calibri Light">
     <w:panose1 w:val="020F0302020204030204"/>
     <w:charset w:val="00"/>
     <w:family w:val="swiss"/>
     <w:pitch w:val="variable"/>
-    <w:sig w:usb0="A00002EF" w:usb1="4000207B" w:usb2="00000000" w:usb3="00000000" w:csb0="0000009F" w:csb1="00000000"/>
+    <w:sig w:usb0="E0002AFF" w:usb1="C000247B" w:usb2="00000009" w:usb3="00000000" w:csb0="000001FF" w:csb1="00000000"/>
   </w:font>
   <w:font w:name="Cambria Math">
     <w:panose1 w:val="02040503050406030204"/>
@@ -11843,7 +11777,7 @@
     <w:charset w:val="00"/>
     <w:family w:val="swiss"/>
     <w:pitch w:val="variable"/>
-    <w:sig w:usb0="E0002AFF" w:usb1="C0007843" w:usb2="00000009" w:usb3="00000000" w:csb0="000001FF" w:csb1="00000000"/>
+    <w:sig w:usb0="E0002EFF" w:usb1="C0007843" w:usb2="00000009" w:usb3="00000000" w:csb0="000001FF" w:csb1="00000000"/>
   </w:font>
 </w:fonts>
 </file>
@@ -11863,6 +11797,7 @@
   </w:compat>
   <w:rsids>
     <w:rsidRoot w:val="005009AE"/>
+    <w:rsid w:val="001925E8"/>
     <w:rsid w:val="005009AE"/>
     <w:rsid w:val="00762A90"/>
     <w:rsid w:val="00C54557"/>
@@ -12314,7 +12249,7 @@
     <w:basedOn w:val="DefaultParagraphFont"/>
     <w:uiPriority w:val="99"/>
     <w:semiHidden/>
-    <w:rsid w:val="00762A90"/>
+    <w:rsid w:val="001925E8"/>
     <w:rPr>
       <w:color w:val="808080"/>
     </w:rPr>
@@ -12595,7 +12530,7 @@
 </file>
 
 <file path=customXml/itemProps1.xml><?xml version="1.0" encoding="utf-8"?>
-<ds:datastoreItem xmlns:ds="http://schemas.openxmlformats.org/officeDocument/2006/customXml" ds:itemID="{93A127AD-0DF5-4DE5-BAB6-878875572343}">
+<ds:datastoreItem xmlns:ds="http://schemas.openxmlformats.org/officeDocument/2006/customXml" ds:itemID="{F6B8174A-4A44-4E35-B7AF-0168B46F6486}">
   <ds:schemaRefs>
     <ds:schemaRef ds:uri="http://schemas.openxmlformats.org/officeDocument/2006/bibliography"/>
   </ds:schemaRefs>

</xml_diff>